<commit_message>
SQL Project 25th 9am
</commit_message>
<xml_diff>
--- a/Hussain Fiaz SQL Project.docx
+++ b/Hussain Fiaz SQL Project.docx
@@ -1703,17 +1703,7 @@
           <w:szCs w:val="18"/>
           <w:shd w:val="clear" w:color="auto" w:fill="FFFFFF"/>
         </w:rPr>
-        <w:t>, Discount FROM [Order Details] WHERE Discount = (SELECT MAX(Discount) FROM [Order Details])</w:t>
-      </w:r>
-      <w:r>
-        <w:rPr>
-          <w:rFonts w:ascii="Consolas" w:hAnsi="Consolas"/>
-          <w:color w:val="24292E"/>
-          <w:sz w:val="18"/>
-          <w:szCs w:val="18"/>
-          <w:shd w:val="clear" w:color="auto" w:fill="FFFFFF"/>
-        </w:rPr>
-        <w:t>;</w:t>
+        <w:t>, Discount FROM [Order Details] WHERE Discount = (SELECT MAX(Discount) FROM [Order Details]);</w:t>
       </w:r>
     </w:p>
     <w:p>
@@ -2728,8 +2718,6 @@
       <w:r>
         <w:t>s</w:t>
       </w:r>
-      <w:bookmarkStart w:id="0" w:name="_GoBack"/>
-      <w:bookmarkEnd w:id="0"/>
     </w:p>
     <w:p>
       <w:r>
@@ -2755,7 +2743,7 @@
           <w:szCs w:val="19"/>
         </w:rPr>
       </w:pPr>
-      <w:bookmarkStart w:id="1" w:name="_Hlk25498235"/>
+      <w:bookmarkStart w:id="0" w:name="_Hlk25498235"/>
       <w:r>
         <w:rPr>
           <w:rFonts w:ascii="Consolas" w:hAnsi="Consolas" w:cs="Consolas"/>
@@ -9060,7 +9048,7 @@
         </w:drawing>
       </w:r>
     </w:p>
-    <w:bookmarkEnd w:id="1"/>
+    <w:bookmarkEnd w:id="0"/>
     <w:p/>
     <w:p>
       <w:pPr>
@@ -9962,11 +9950,1130 @@
       </w:r>
     </w:p>
     <w:p>
+      <w:pPr>
+        <w:autoSpaceDE w:val="0"/>
+        <w:autoSpaceDN w:val="0"/>
+        <w:adjustRightInd w:val="0"/>
+        <w:spacing w:after="0" w:line="240" w:lineRule="auto"/>
+        <w:rPr>
+          <w:rFonts w:ascii="Consolas" w:hAnsi="Consolas" w:cs="Consolas"/>
+          <w:color w:val="000000"/>
+          <w:sz w:val="19"/>
+          <w:szCs w:val="19"/>
+        </w:rPr>
+      </w:pPr>
+      <w:r>
+        <w:rPr>
+          <w:rFonts w:ascii="Consolas" w:hAnsi="Consolas" w:cs="Consolas"/>
+          <w:color w:val="0000FF"/>
+          <w:sz w:val="19"/>
+          <w:szCs w:val="19"/>
+        </w:rPr>
+        <w:t>SELECT</w:t>
+      </w:r>
+      <w:r>
+        <w:rPr>
+          <w:rFonts w:ascii="Consolas" w:hAnsi="Consolas" w:cs="Consolas"/>
+          <w:color w:val="000000"/>
+          <w:sz w:val="19"/>
+          <w:szCs w:val="19"/>
+        </w:rPr>
+        <w:t xml:space="preserve"> </w:t>
+      </w:r>
+    </w:p>
+    <w:p>
+      <w:pPr>
+        <w:autoSpaceDE w:val="0"/>
+        <w:autoSpaceDN w:val="0"/>
+        <w:adjustRightInd w:val="0"/>
+        <w:spacing w:after="0" w:line="240" w:lineRule="auto"/>
+        <w:rPr>
+          <w:rFonts w:ascii="Consolas" w:hAnsi="Consolas" w:cs="Consolas"/>
+          <w:color w:val="000000"/>
+          <w:sz w:val="19"/>
+          <w:szCs w:val="19"/>
+        </w:rPr>
+      </w:pPr>
+      <w:proofErr w:type="spellStart"/>
+      <w:proofErr w:type="gramStart"/>
+      <w:r>
+        <w:rPr>
+          <w:rFonts w:ascii="Consolas" w:hAnsi="Consolas" w:cs="Consolas"/>
+          <w:color w:val="000000"/>
+          <w:sz w:val="19"/>
+          <w:szCs w:val="19"/>
+        </w:rPr>
+        <w:t>s</w:t>
+      </w:r>
+      <w:r>
+        <w:rPr>
+          <w:rFonts w:ascii="Consolas" w:hAnsi="Consolas" w:cs="Consolas"/>
+          <w:color w:val="808080"/>
+          <w:sz w:val="19"/>
+          <w:szCs w:val="19"/>
+        </w:rPr>
+        <w:t>.</w:t>
+      </w:r>
+      <w:r>
+        <w:rPr>
+          <w:rFonts w:ascii="Consolas" w:hAnsi="Consolas" w:cs="Consolas"/>
+          <w:color w:val="000000"/>
+          <w:sz w:val="19"/>
+          <w:szCs w:val="19"/>
+        </w:rPr>
+        <w:t>CompanyName</w:t>
+      </w:r>
+      <w:proofErr w:type="spellEnd"/>
+      <w:proofErr w:type="gramEnd"/>
+      <w:r>
+        <w:rPr>
+          <w:rFonts w:ascii="Consolas" w:hAnsi="Consolas" w:cs="Consolas"/>
+          <w:color w:val="000000"/>
+          <w:sz w:val="19"/>
+          <w:szCs w:val="19"/>
+        </w:rPr>
+        <w:t xml:space="preserve"> </w:t>
+      </w:r>
+      <w:r>
+        <w:rPr>
+          <w:rFonts w:ascii="Consolas" w:hAnsi="Consolas" w:cs="Consolas"/>
+          <w:color w:val="0000FF"/>
+          <w:sz w:val="19"/>
+          <w:szCs w:val="19"/>
+        </w:rPr>
+        <w:t>AS</w:t>
+      </w:r>
+      <w:r>
+        <w:rPr>
+          <w:rFonts w:ascii="Consolas" w:hAnsi="Consolas" w:cs="Consolas"/>
+          <w:color w:val="000000"/>
+          <w:sz w:val="19"/>
+          <w:szCs w:val="19"/>
+        </w:rPr>
+        <w:t xml:space="preserve"> "Company Name"</w:t>
+      </w:r>
+      <w:r>
+        <w:rPr>
+          <w:rFonts w:ascii="Consolas" w:hAnsi="Consolas" w:cs="Consolas"/>
+          <w:color w:val="808080"/>
+          <w:sz w:val="19"/>
+          <w:szCs w:val="19"/>
+        </w:rPr>
+        <w:t>,</w:t>
+      </w:r>
+      <w:r>
+        <w:rPr>
+          <w:rFonts w:ascii="Consolas" w:hAnsi="Consolas" w:cs="Consolas"/>
+          <w:color w:val="000000"/>
+          <w:sz w:val="19"/>
+          <w:szCs w:val="19"/>
+        </w:rPr>
+        <w:t xml:space="preserve"> </w:t>
+      </w:r>
+    </w:p>
+    <w:p>
+      <w:pPr>
+        <w:autoSpaceDE w:val="0"/>
+        <w:autoSpaceDN w:val="0"/>
+        <w:adjustRightInd w:val="0"/>
+        <w:spacing w:after="0" w:line="240" w:lineRule="auto"/>
+        <w:rPr>
+          <w:rFonts w:ascii="Consolas" w:hAnsi="Consolas" w:cs="Consolas"/>
+          <w:color w:val="000000"/>
+          <w:sz w:val="19"/>
+          <w:szCs w:val="19"/>
+        </w:rPr>
+      </w:pPr>
+      <w:r>
+        <w:rPr>
+          <w:rFonts w:ascii="Consolas" w:hAnsi="Consolas" w:cs="Consolas"/>
+          <w:color w:val="FF00FF"/>
+          <w:sz w:val="19"/>
+          <w:szCs w:val="19"/>
+        </w:rPr>
+        <w:t>SUM</w:t>
+      </w:r>
+      <w:r>
+        <w:rPr>
+          <w:rFonts w:ascii="Consolas" w:hAnsi="Consolas" w:cs="Consolas"/>
+          <w:color w:val="808080"/>
+          <w:sz w:val="19"/>
+          <w:szCs w:val="19"/>
+        </w:rPr>
+        <w:t>((</w:t>
+      </w:r>
+      <w:proofErr w:type="spellStart"/>
+      <w:proofErr w:type="gramStart"/>
+      <w:r>
+        <w:rPr>
+          <w:rFonts w:ascii="Consolas" w:hAnsi="Consolas" w:cs="Consolas"/>
+          <w:color w:val="000000"/>
+          <w:sz w:val="19"/>
+          <w:szCs w:val="19"/>
+        </w:rPr>
+        <w:t>od</w:t>
+      </w:r>
+      <w:r>
+        <w:rPr>
+          <w:rFonts w:ascii="Consolas" w:hAnsi="Consolas" w:cs="Consolas"/>
+          <w:color w:val="808080"/>
+          <w:sz w:val="19"/>
+          <w:szCs w:val="19"/>
+        </w:rPr>
+        <w:t>.</w:t>
+      </w:r>
+      <w:r>
+        <w:rPr>
+          <w:rFonts w:ascii="Consolas" w:hAnsi="Consolas" w:cs="Consolas"/>
+          <w:color w:val="000000"/>
+          <w:sz w:val="19"/>
+          <w:szCs w:val="19"/>
+        </w:rPr>
+        <w:t>UnitPrice</w:t>
+      </w:r>
+      <w:proofErr w:type="spellEnd"/>
+      <w:proofErr w:type="gramEnd"/>
+      <w:r>
+        <w:rPr>
+          <w:rFonts w:ascii="Consolas" w:hAnsi="Consolas" w:cs="Consolas"/>
+          <w:color w:val="808080"/>
+          <w:sz w:val="19"/>
+          <w:szCs w:val="19"/>
+        </w:rPr>
+        <w:t>*</w:t>
+      </w:r>
+      <w:proofErr w:type="spellStart"/>
+      <w:r>
+        <w:rPr>
+          <w:rFonts w:ascii="Consolas" w:hAnsi="Consolas" w:cs="Consolas"/>
+          <w:color w:val="000000"/>
+          <w:sz w:val="19"/>
+          <w:szCs w:val="19"/>
+        </w:rPr>
+        <w:t>od</w:t>
+      </w:r>
+      <w:r>
+        <w:rPr>
+          <w:rFonts w:ascii="Consolas" w:hAnsi="Consolas" w:cs="Consolas"/>
+          <w:color w:val="808080"/>
+          <w:sz w:val="19"/>
+          <w:szCs w:val="19"/>
+        </w:rPr>
+        <w:t>.</w:t>
+      </w:r>
+      <w:r>
+        <w:rPr>
+          <w:rFonts w:ascii="Consolas" w:hAnsi="Consolas" w:cs="Consolas"/>
+          <w:color w:val="000000"/>
+          <w:sz w:val="19"/>
+          <w:szCs w:val="19"/>
+        </w:rPr>
+        <w:t>Quantity</w:t>
+      </w:r>
+      <w:proofErr w:type="spellEnd"/>
+      <w:r>
+        <w:rPr>
+          <w:rFonts w:ascii="Consolas" w:hAnsi="Consolas" w:cs="Consolas"/>
+          <w:color w:val="808080"/>
+          <w:sz w:val="19"/>
+          <w:szCs w:val="19"/>
+        </w:rPr>
+        <w:t>)*(</w:t>
+      </w:r>
+      <w:r>
+        <w:rPr>
+          <w:rFonts w:ascii="Consolas" w:hAnsi="Consolas" w:cs="Consolas"/>
+          <w:color w:val="000000"/>
+          <w:sz w:val="19"/>
+          <w:szCs w:val="19"/>
+        </w:rPr>
+        <w:t>1</w:t>
+      </w:r>
+      <w:r>
+        <w:rPr>
+          <w:rFonts w:ascii="Consolas" w:hAnsi="Consolas" w:cs="Consolas"/>
+          <w:color w:val="808080"/>
+          <w:sz w:val="19"/>
+          <w:szCs w:val="19"/>
+        </w:rPr>
+        <w:t>-</w:t>
+      </w:r>
+      <w:proofErr w:type="spellStart"/>
+      <w:r>
+        <w:rPr>
+          <w:rFonts w:ascii="Consolas" w:hAnsi="Consolas" w:cs="Consolas"/>
+          <w:color w:val="000000"/>
+          <w:sz w:val="19"/>
+          <w:szCs w:val="19"/>
+        </w:rPr>
+        <w:t>od</w:t>
+      </w:r>
+      <w:proofErr w:type="spellEnd"/>
+      <w:r>
+        <w:rPr>
+          <w:rFonts w:ascii="Consolas" w:hAnsi="Consolas" w:cs="Consolas"/>
+          <w:color w:val="808080"/>
+          <w:sz w:val="19"/>
+          <w:szCs w:val="19"/>
+        </w:rPr>
+        <w:t>.</w:t>
+      </w:r>
+      <w:r>
+        <w:rPr>
+          <w:rFonts w:ascii="Consolas" w:hAnsi="Consolas" w:cs="Consolas"/>
+          <w:color w:val="000000"/>
+          <w:sz w:val="19"/>
+          <w:szCs w:val="19"/>
+        </w:rPr>
+        <w:t>discount</w:t>
+      </w:r>
+      <w:r>
+        <w:rPr>
+          <w:rFonts w:ascii="Consolas" w:hAnsi="Consolas" w:cs="Consolas"/>
+          <w:color w:val="808080"/>
+          <w:sz w:val="19"/>
+          <w:szCs w:val="19"/>
+        </w:rPr>
+        <w:t>))</w:t>
+      </w:r>
+      <w:r>
+        <w:rPr>
+          <w:rFonts w:ascii="Consolas" w:hAnsi="Consolas" w:cs="Consolas"/>
+          <w:color w:val="000000"/>
+          <w:sz w:val="19"/>
+          <w:szCs w:val="19"/>
+        </w:rPr>
+        <w:t xml:space="preserve"> </w:t>
+      </w:r>
+      <w:r>
+        <w:rPr>
+          <w:rFonts w:ascii="Consolas" w:hAnsi="Consolas" w:cs="Consolas"/>
+          <w:color w:val="0000FF"/>
+          <w:sz w:val="19"/>
+          <w:szCs w:val="19"/>
+        </w:rPr>
+        <w:t>AS</w:t>
+      </w:r>
+      <w:r>
+        <w:rPr>
+          <w:rFonts w:ascii="Consolas" w:hAnsi="Consolas" w:cs="Consolas"/>
+          <w:color w:val="000000"/>
+          <w:sz w:val="19"/>
+          <w:szCs w:val="19"/>
+        </w:rPr>
+        <w:t xml:space="preserve"> "Sales Total"</w:t>
+      </w:r>
+    </w:p>
+    <w:p>
+      <w:pPr>
+        <w:autoSpaceDE w:val="0"/>
+        <w:autoSpaceDN w:val="0"/>
+        <w:adjustRightInd w:val="0"/>
+        <w:spacing w:after="0" w:line="240" w:lineRule="auto"/>
+        <w:rPr>
+          <w:rFonts w:ascii="Consolas" w:hAnsi="Consolas" w:cs="Consolas"/>
+          <w:color w:val="000000"/>
+          <w:sz w:val="19"/>
+          <w:szCs w:val="19"/>
+        </w:rPr>
+      </w:pPr>
+      <w:r>
+        <w:rPr>
+          <w:rFonts w:ascii="Consolas" w:hAnsi="Consolas" w:cs="Consolas"/>
+          <w:color w:val="0000FF"/>
+          <w:sz w:val="19"/>
+          <w:szCs w:val="19"/>
+        </w:rPr>
+        <w:t>FROM</w:t>
+      </w:r>
+      <w:r>
+        <w:rPr>
+          <w:rFonts w:ascii="Consolas" w:hAnsi="Consolas" w:cs="Consolas"/>
+          <w:color w:val="000000"/>
+          <w:sz w:val="19"/>
+          <w:szCs w:val="19"/>
+        </w:rPr>
+        <w:t xml:space="preserve"> Suppliers </w:t>
+      </w:r>
+      <w:r>
+        <w:rPr>
+          <w:rFonts w:ascii="Consolas" w:hAnsi="Consolas" w:cs="Consolas"/>
+          <w:color w:val="0000FF"/>
+          <w:sz w:val="19"/>
+          <w:szCs w:val="19"/>
+        </w:rPr>
+        <w:t>AS</w:t>
+      </w:r>
+      <w:r>
+        <w:rPr>
+          <w:rFonts w:ascii="Consolas" w:hAnsi="Consolas" w:cs="Consolas"/>
+          <w:color w:val="000000"/>
+          <w:sz w:val="19"/>
+          <w:szCs w:val="19"/>
+        </w:rPr>
+        <w:t xml:space="preserve"> "s"</w:t>
+      </w:r>
+    </w:p>
+    <w:p>
+      <w:pPr>
+        <w:autoSpaceDE w:val="0"/>
+        <w:autoSpaceDN w:val="0"/>
+        <w:adjustRightInd w:val="0"/>
+        <w:spacing w:after="0" w:line="240" w:lineRule="auto"/>
+        <w:rPr>
+          <w:rFonts w:ascii="Consolas" w:hAnsi="Consolas" w:cs="Consolas"/>
+          <w:color w:val="000000"/>
+          <w:sz w:val="19"/>
+          <w:szCs w:val="19"/>
+        </w:rPr>
+      </w:pPr>
+      <w:r>
+        <w:rPr>
+          <w:rFonts w:ascii="Consolas" w:hAnsi="Consolas" w:cs="Consolas"/>
+          <w:color w:val="808080"/>
+          <w:sz w:val="19"/>
+          <w:szCs w:val="19"/>
+        </w:rPr>
+        <w:t>INNER</w:t>
+      </w:r>
+      <w:r>
+        <w:rPr>
+          <w:rFonts w:ascii="Consolas" w:hAnsi="Consolas" w:cs="Consolas"/>
+          <w:color w:val="000000"/>
+          <w:sz w:val="19"/>
+          <w:szCs w:val="19"/>
+        </w:rPr>
+        <w:t xml:space="preserve"> </w:t>
+      </w:r>
+      <w:r>
+        <w:rPr>
+          <w:rFonts w:ascii="Consolas" w:hAnsi="Consolas" w:cs="Consolas"/>
+          <w:color w:val="808080"/>
+          <w:sz w:val="19"/>
+          <w:szCs w:val="19"/>
+        </w:rPr>
+        <w:t>JOIN</w:t>
+      </w:r>
+      <w:r>
+        <w:rPr>
+          <w:rFonts w:ascii="Consolas" w:hAnsi="Consolas" w:cs="Consolas"/>
+          <w:color w:val="000000"/>
+          <w:sz w:val="19"/>
+          <w:szCs w:val="19"/>
+        </w:rPr>
+        <w:t xml:space="preserve"> Products </w:t>
+      </w:r>
+      <w:r>
+        <w:rPr>
+          <w:rFonts w:ascii="Consolas" w:hAnsi="Consolas" w:cs="Consolas"/>
+          <w:color w:val="0000FF"/>
+          <w:sz w:val="19"/>
+          <w:szCs w:val="19"/>
+        </w:rPr>
+        <w:t>AS</w:t>
+      </w:r>
+      <w:r>
+        <w:rPr>
+          <w:rFonts w:ascii="Consolas" w:hAnsi="Consolas" w:cs="Consolas"/>
+          <w:color w:val="000000"/>
+          <w:sz w:val="19"/>
+          <w:szCs w:val="19"/>
+        </w:rPr>
+        <w:t xml:space="preserve"> "p" </w:t>
+      </w:r>
+      <w:r>
+        <w:rPr>
+          <w:rFonts w:ascii="Consolas" w:hAnsi="Consolas" w:cs="Consolas"/>
+          <w:color w:val="0000FF"/>
+          <w:sz w:val="19"/>
+          <w:szCs w:val="19"/>
+        </w:rPr>
+        <w:t>ON</w:t>
+      </w:r>
+      <w:r>
+        <w:rPr>
+          <w:rFonts w:ascii="Consolas" w:hAnsi="Consolas" w:cs="Consolas"/>
+          <w:color w:val="000000"/>
+          <w:sz w:val="19"/>
+          <w:szCs w:val="19"/>
+        </w:rPr>
+        <w:t xml:space="preserve"> </w:t>
+      </w:r>
+      <w:proofErr w:type="spellStart"/>
+      <w:proofErr w:type="gramStart"/>
+      <w:r>
+        <w:rPr>
+          <w:rFonts w:ascii="Consolas" w:hAnsi="Consolas" w:cs="Consolas"/>
+          <w:color w:val="000000"/>
+          <w:sz w:val="19"/>
+          <w:szCs w:val="19"/>
+        </w:rPr>
+        <w:t>s</w:t>
+      </w:r>
+      <w:r>
+        <w:rPr>
+          <w:rFonts w:ascii="Consolas" w:hAnsi="Consolas" w:cs="Consolas"/>
+          <w:color w:val="808080"/>
+          <w:sz w:val="19"/>
+          <w:szCs w:val="19"/>
+        </w:rPr>
+        <w:t>.</w:t>
+      </w:r>
+      <w:r>
+        <w:rPr>
+          <w:rFonts w:ascii="Consolas" w:hAnsi="Consolas" w:cs="Consolas"/>
+          <w:color w:val="000000"/>
+          <w:sz w:val="19"/>
+          <w:szCs w:val="19"/>
+        </w:rPr>
+        <w:t>SupplierID</w:t>
+      </w:r>
+      <w:proofErr w:type="spellEnd"/>
+      <w:proofErr w:type="gramEnd"/>
+      <w:r>
+        <w:rPr>
+          <w:rFonts w:ascii="Consolas" w:hAnsi="Consolas" w:cs="Consolas"/>
+          <w:color w:val="000000"/>
+          <w:sz w:val="19"/>
+          <w:szCs w:val="19"/>
+        </w:rPr>
+        <w:t xml:space="preserve"> </w:t>
+      </w:r>
+      <w:r>
+        <w:rPr>
+          <w:rFonts w:ascii="Consolas" w:hAnsi="Consolas" w:cs="Consolas"/>
+          <w:color w:val="808080"/>
+          <w:sz w:val="19"/>
+          <w:szCs w:val="19"/>
+        </w:rPr>
+        <w:t>=</w:t>
+      </w:r>
+      <w:r>
+        <w:rPr>
+          <w:rFonts w:ascii="Consolas" w:hAnsi="Consolas" w:cs="Consolas"/>
+          <w:color w:val="000000"/>
+          <w:sz w:val="19"/>
+          <w:szCs w:val="19"/>
+        </w:rPr>
+        <w:t xml:space="preserve"> </w:t>
+      </w:r>
+      <w:proofErr w:type="spellStart"/>
+      <w:r>
+        <w:rPr>
+          <w:rFonts w:ascii="Consolas" w:hAnsi="Consolas" w:cs="Consolas"/>
+          <w:color w:val="000000"/>
+          <w:sz w:val="19"/>
+          <w:szCs w:val="19"/>
+        </w:rPr>
+        <w:t>p</w:t>
+      </w:r>
+      <w:r>
+        <w:rPr>
+          <w:rFonts w:ascii="Consolas" w:hAnsi="Consolas" w:cs="Consolas"/>
+          <w:color w:val="808080"/>
+          <w:sz w:val="19"/>
+          <w:szCs w:val="19"/>
+        </w:rPr>
+        <w:t>.</w:t>
+      </w:r>
+      <w:r>
+        <w:rPr>
+          <w:rFonts w:ascii="Consolas" w:hAnsi="Consolas" w:cs="Consolas"/>
+          <w:color w:val="000000"/>
+          <w:sz w:val="19"/>
+          <w:szCs w:val="19"/>
+        </w:rPr>
+        <w:t>SupplierID</w:t>
+      </w:r>
+      <w:proofErr w:type="spellEnd"/>
+    </w:p>
+    <w:p>
+      <w:pPr>
+        <w:autoSpaceDE w:val="0"/>
+        <w:autoSpaceDN w:val="0"/>
+        <w:adjustRightInd w:val="0"/>
+        <w:spacing w:after="0" w:line="240" w:lineRule="auto"/>
+        <w:rPr>
+          <w:rFonts w:ascii="Consolas" w:hAnsi="Consolas" w:cs="Consolas"/>
+          <w:color w:val="000000"/>
+          <w:sz w:val="19"/>
+          <w:szCs w:val="19"/>
+        </w:rPr>
+      </w:pPr>
+      <w:r>
+        <w:rPr>
+          <w:rFonts w:ascii="Consolas" w:hAnsi="Consolas" w:cs="Consolas"/>
+          <w:color w:val="808080"/>
+          <w:sz w:val="19"/>
+          <w:szCs w:val="19"/>
+        </w:rPr>
+        <w:t>INNER</w:t>
+      </w:r>
+      <w:r>
+        <w:rPr>
+          <w:rFonts w:ascii="Consolas" w:hAnsi="Consolas" w:cs="Consolas"/>
+          <w:color w:val="000000"/>
+          <w:sz w:val="19"/>
+          <w:szCs w:val="19"/>
+        </w:rPr>
+        <w:t xml:space="preserve"> </w:t>
+      </w:r>
+      <w:r>
+        <w:rPr>
+          <w:rFonts w:ascii="Consolas" w:hAnsi="Consolas" w:cs="Consolas"/>
+          <w:color w:val="808080"/>
+          <w:sz w:val="19"/>
+          <w:szCs w:val="19"/>
+        </w:rPr>
+        <w:t>JOIN</w:t>
+      </w:r>
+      <w:r>
+        <w:rPr>
+          <w:rFonts w:ascii="Consolas" w:hAnsi="Consolas" w:cs="Consolas"/>
+          <w:color w:val="000000"/>
+          <w:sz w:val="19"/>
+          <w:szCs w:val="19"/>
+        </w:rPr>
+        <w:t xml:space="preserve"> [Order Details] </w:t>
+      </w:r>
+      <w:r>
+        <w:rPr>
+          <w:rFonts w:ascii="Consolas" w:hAnsi="Consolas" w:cs="Consolas"/>
+          <w:color w:val="0000FF"/>
+          <w:sz w:val="19"/>
+          <w:szCs w:val="19"/>
+        </w:rPr>
+        <w:t>AS</w:t>
+      </w:r>
+      <w:r>
+        <w:rPr>
+          <w:rFonts w:ascii="Consolas" w:hAnsi="Consolas" w:cs="Consolas"/>
+          <w:color w:val="000000"/>
+          <w:sz w:val="19"/>
+          <w:szCs w:val="19"/>
+        </w:rPr>
+        <w:t xml:space="preserve"> "od" </w:t>
+      </w:r>
+      <w:r>
+        <w:rPr>
+          <w:rFonts w:ascii="Consolas" w:hAnsi="Consolas" w:cs="Consolas"/>
+          <w:color w:val="0000FF"/>
+          <w:sz w:val="19"/>
+          <w:szCs w:val="19"/>
+        </w:rPr>
+        <w:t>ON</w:t>
+      </w:r>
+      <w:r>
+        <w:rPr>
+          <w:rFonts w:ascii="Consolas" w:hAnsi="Consolas" w:cs="Consolas"/>
+          <w:color w:val="000000"/>
+          <w:sz w:val="19"/>
+          <w:szCs w:val="19"/>
+        </w:rPr>
+        <w:t xml:space="preserve"> </w:t>
+      </w:r>
+      <w:proofErr w:type="spellStart"/>
+      <w:proofErr w:type="gramStart"/>
+      <w:r>
+        <w:rPr>
+          <w:rFonts w:ascii="Consolas" w:hAnsi="Consolas" w:cs="Consolas"/>
+          <w:color w:val="000000"/>
+          <w:sz w:val="19"/>
+          <w:szCs w:val="19"/>
+        </w:rPr>
+        <w:t>od</w:t>
+      </w:r>
+      <w:r>
+        <w:rPr>
+          <w:rFonts w:ascii="Consolas" w:hAnsi="Consolas" w:cs="Consolas"/>
+          <w:color w:val="808080"/>
+          <w:sz w:val="19"/>
+          <w:szCs w:val="19"/>
+        </w:rPr>
+        <w:t>.</w:t>
+      </w:r>
+      <w:r>
+        <w:rPr>
+          <w:rFonts w:ascii="Consolas" w:hAnsi="Consolas" w:cs="Consolas"/>
+          <w:color w:val="000000"/>
+          <w:sz w:val="19"/>
+          <w:szCs w:val="19"/>
+        </w:rPr>
+        <w:t>ProductID</w:t>
+      </w:r>
+      <w:proofErr w:type="spellEnd"/>
+      <w:proofErr w:type="gramEnd"/>
+      <w:r>
+        <w:rPr>
+          <w:rFonts w:ascii="Consolas" w:hAnsi="Consolas" w:cs="Consolas"/>
+          <w:color w:val="000000"/>
+          <w:sz w:val="19"/>
+          <w:szCs w:val="19"/>
+        </w:rPr>
+        <w:t xml:space="preserve"> </w:t>
+      </w:r>
+      <w:r>
+        <w:rPr>
+          <w:rFonts w:ascii="Consolas" w:hAnsi="Consolas" w:cs="Consolas"/>
+          <w:color w:val="808080"/>
+          <w:sz w:val="19"/>
+          <w:szCs w:val="19"/>
+        </w:rPr>
+        <w:t>=</w:t>
+      </w:r>
+      <w:r>
+        <w:rPr>
+          <w:rFonts w:ascii="Consolas" w:hAnsi="Consolas" w:cs="Consolas"/>
+          <w:color w:val="000000"/>
+          <w:sz w:val="19"/>
+          <w:szCs w:val="19"/>
+        </w:rPr>
+        <w:t xml:space="preserve"> </w:t>
+      </w:r>
+      <w:proofErr w:type="spellStart"/>
+      <w:r>
+        <w:rPr>
+          <w:rFonts w:ascii="Consolas" w:hAnsi="Consolas" w:cs="Consolas"/>
+          <w:color w:val="000000"/>
+          <w:sz w:val="19"/>
+          <w:szCs w:val="19"/>
+        </w:rPr>
+        <w:t>p</w:t>
+      </w:r>
+      <w:r>
+        <w:rPr>
+          <w:rFonts w:ascii="Consolas" w:hAnsi="Consolas" w:cs="Consolas"/>
+          <w:color w:val="808080"/>
+          <w:sz w:val="19"/>
+          <w:szCs w:val="19"/>
+        </w:rPr>
+        <w:t>.</w:t>
+      </w:r>
+      <w:r>
+        <w:rPr>
+          <w:rFonts w:ascii="Consolas" w:hAnsi="Consolas" w:cs="Consolas"/>
+          <w:color w:val="000000"/>
+          <w:sz w:val="19"/>
+          <w:szCs w:val="19"/>
+        </w:rPr>
+        <w:t>ProductID</w:t>
+      </w:r>
+      <w:proofErr w:type="spellEnd"/>
+    </w:p>
+    <w:p>
+      <w:pPr>
+        <w:autoSpaceDE w:val="0"/>
+        <w:autoSpaceDN w:val="0"/>
+        <w:adjustRightInd w:val="0"/>
+        <w:spacing w:after="0" w:line="240" w:lineRule="auto"/>
+        <w:rPr>
+          <w:rFonts w:ascii="Consolas" w:hAnsi="Consolas" w:cs="Consolas"/>
+          <w:color w:val="000000"/>
+          <w:sz w:val="19"/>
+          <w:szCs w:val="19"/>
+        </w:rPr>
+      </w:pPr>
+      <w:r>
+        <w:rPr>
+          <w:rFonts w:ascii="Consolas" w:hAnsi="Consolas" w:cs="Consolas"/>
+          <w:color w:val="0000FF"/>
+          <w:sz w:val="19"/>
+          <w:szCs w:val="19"/>
+        </w:rPr>
+        <w:t>GROUP</w:t>
+      </w:r>
+      <w:r>
+        <w:rPr>
+          <w:rFonts w:ascii="Consolas" w:hAnsi="Consolas" w:cs="Consolas"/>
+          <w:color w:val="000000"/>
+          <w:sz w:val="19"/>
+          <w:szCs w:val="19"/>
+        </w:rPr>
+        <w:t xml:space="preserve"> </w:t>
+      </w:r>
+      <w:r>
+        <w:rPr>
+          <w:rFonts w:ascii="Consolas" w:hAnsi="Consolas" w:cs="Consolas"/>
+          <w:color w:val="0000FF"/>
+          <w:sz w:val="19"/>
+          <w:szCs w:val="19"/>
+        </w:rPr>
+        <w:t>BY</w:t>
+      </w:r>
+      <w:r>
+        <w:rPr>
+          <w:rFonts w:ascii="Consolas" w:hAnsi="Consolas" w:cs="Consolas"/>
+          <w:color w:val="000000"/>
+          <w:sz w:val="19"/>
+          <w:szCs w:val="19"/>
+        </w:rPr>
+        <w:t xml:space="preserve"> </w:t>
+      </w:r>
+      <w:proofErr w:type="spellStart"/>
+      <w:proofErr w:type="gramStart"/>
+      <w:r>
+        <w:rPr>
+          <w:rFonts w:ascii="Consolas" w:hAnsi="Consolas" w:cs="Consolas"/>
+          <w:color w:val="000000"/>
+          <w:sz w:val="19"/>
+          <w:szCs w:val="19"/>
+        </w:rPr>
+        <w:t>s</w:t>
+      </w:r>
+      <w:r>
+        <w:rPr>
+          <w:rFonts w:ascii="Consolas" w:hAnsi="Consolas" w:cs="Consolas"/>
+          <w:color w:val="808080"/>
+          <w:sz w:val="19"/>
+          <w:szCs w:val="19"/>
+        </w:rPr>
+        <w:t>.</w:t>
+      </w:r>
+      <w:r>
+        <w:rPr>
+          <w:rFonts w:ascii="Consolas" w:hAnsi="Consolas" w:cs="Consolas"/>
+          <w:color w:val="000000"/>
+          <w:sz w:val="19"/>
+          <w:szCs w:val="19"/>
+        </w:rPr>
+        <w:t>CompanyName</w:t>
+      </w:r>
+      <w:proofErr w:type="spellEnd"/>
+      <w:proofErr w:type="gramEnd"/>
+    </w:p>
+    <w:p>
+      <w:pPr>
+        <w:autoSpaceDE w:val="0"/>
+        <w:autoSpaceDN w:val="0"/>
+        <w:adjustRightInd w:val="0"/>
+        <w:spacing w:after="0" w:line="240" w:lineRule="auto"/>
+        <w:rPr>
+          <w:rFonts w:ascii="Consolas" w:hAnsi="Consolas" w:cs="Consolas"/>
+          <w:color w:val="000000"/>
+          <w:sz w:val="19"/>
+          <w:szCs w:val="19"/>
+        </w:rPr>
+      </w:pPr>
+      <w:r>
+        <w:rPr>
+          <w:rFonts w:ascii="Consolas" w:hAnsi="Consolas" w:cs="Consolas"/>
+          <w:color w:val="0000FF"/>
+          <w:sz w:val="19"/>
+          <w:szCs w:val="19"/>
+        </w:rPr>
+        <w:t>HAVING</w:t>
+      </w:r>
+      <w:r>
+        <w:rPr>
+          <w:rFonts w:ascii="Consolas" w:hAnsi="Consolas" w:cs="Consolas"/>
+          <w:color w:val="000000"/>
+          <w:sz w:val="19"/>
+          <w:szCs w:val="19"/>
+        </w:rPr>
+        <w:t xml:space="preserve"> </w:t>
+      </w:r>
+      <w:r>
+        <w:rPr>
+          <w:rFonts w:ascii="Consolas" w:hAnsi="Consolas" w:cs="Consolas"/>
+          <w:color w:val="FF00FF"/>
+          <w:sz w:val="19"/>
+          <w:szCs w:val="19"/>
+        </w:rPr>
+        <w:t>SUM</w:t>
+      </w:r>
+      <w:r>
+        <w:rPr>
+          <w:rFonts w:ascii="Consolas" w:hAnsi="Consolas" w:cs="Consolas"/>
+          <w:color w:val="808080"/>
+          <w:sz w:val="19"/>
+          <w:szCs w:val="19"/>
+        </w:rPr>
+        <w:t>((</w:t>
+      </w:r>
+      <w:proofErr w:type="spellStart"/>
+      <w:proofErr w:type="gramStart"/>
+      <w:r>
+        <w:rPr>
+          <w:rFonts w:ascii="Consolas" w:hAnsi="Consolas" w:cs="Consolas"/>
+          <w:color w:val="000000"/>
+          <w:sz w:val="19"/>
+          <w:szCs w:val="19"/>
+        </w:rPr>
+        <w:t>od</w:t>
+      </w:r>
+      <w:r>
+        <w:rPr>
+          <w:rFonts w:ascii="Consolas" w:hAnsi="Consolas" w:cs="Consolas"/>
+          <w:color w:val="808080"/>
+          <w:sz w:val="19"/>
+          <w:szCs w:val="19"/>
+        </w:rPr>
+        <w:t>.</w:t>
+      </w:r>
+      <w:r>
+        <w:rPr>
+          <w:rFonts w:ascii="Consolas" w:hAnsi="Consolas" w:cs="Consolas"/>
+          <w:color w:val="000000"/>
+          <w:sz w:val="19"/>
+          <w:szCs w:val="19"/>
+        </w:rPr>
+        <w:t>UnitPrice</w:t>
+      </w:r>
+      <w:proofErr w:type="spellEnd"/>
+      <w:proofErr w:type="gramEnd"/>
+      <w:r>
+        <w:rPr>
+          <w:rFonts w:ascii="Consolas" w:hAnsi="Consolas" w:cs="Consolas"/>
+          <w:color w:val="808080"/>
+          <w:sz w:val="19"/>
+          <w:szCs w:val="19"/>
+        </w:rPr>
+        <w:t>*</w:t>
+      </w:r>
+      <w:proofErr w:type="spellStart"/>
+      <w:r>
+        <w:rPr>
+          <w:rFonts w:ascii="Consolas" w:hAnsi="Consolas" w:cs="Consolas"/>
+          <w:color w:val="000000"/>
+          <w:sz w:val="19"/>
+          <w:szCs w:val="19"/>
+        </w:rPr>
+        <w:t>od</w:t>
+      </w:r>
+      <w:r>
+        <w:rPr>
+          <w:rFonts w:ascii="Consolas" w:hAnsi="Consolas" w:cs="Consolas"/>
+          <w:color w:val="808080"/>
+          <w:sz w:val="19"/>
+          <w:szCs w:val="19"/>
+        </w:rPr>
+        <w:t>.</w:t>
+      </w:r>
+      <w:r>
+        <w:rPr>
+          <w:rFonts w:ascii="Consolas" w:hAnsi="Consolas" w:cs="Consolas"/>
+          <w:color w:val="000000"/>
+          <w:sz w:val="19"/>
+          <w:szCs w:val="19"/>
+        </w:rPr>
+        <w:t>Quantity</w:t>
+      </w:r>
+      <w:proofErr w:type="spellEnd"/>
+      <w:r>
+        <w:rPr>
+          <w:rFonts w:ascii="Consolas" w:hAnsi="Consolas" w:cs="Consolas"/>
+          <w:color w:val="808080"/>
+          <w:sz w:val="19"/>
+          <w:szCs w:val="19"/>
+        </w:rPr>
+        <w:t>)*(</w:t>
+      </w:r>
+      <w:r>
+        <w:rPr>
+          <w:rFonts w:ascii="Consolas" w:hAnsi="Consolas" w:cs="Consolas"/>
+          <w:color w:val="000000"/>
+          <w:sz w:val="19"/>
+          <w:szCs w:val="19"/>
+        </w:rPr>
+        <w:t>1</w:t>
+      </w:r>
+      <w:r>
+        <w:rPr>
+          <w:rFonts w:ascii="Consolas" w:hAnsi="Consolas" w:cs="Consolas"/>
+          <w:color w:val="808080"/>
+          <w:sz w:val="19"/>
+          <w:szCs w:val="19"/>
+        </w:rPr>
+        <w:t>-</w:t>
+      </w:r>
+      <w:proofErr w:type="spellStart"/>
+      <w:r>
+        <w:rPr>
+          <w:rFonts w:ascii="Consolas" w:hAnsi="Consolas" w:cs="Consolas"/>
+          <w:color w:val="000000"/>
+          <w:sz w:val="19"/>
+          <w:szCs w:val="19"/>
+        </w:rPr>
+        <w:t>od</w:t>
+      </w:r>
+      <w:proofErr w:type="spellEnd"/>
+      <w:r>
+        <w:rPr>
+          <w:rFonts w:ascii="Consolas" w:hAnsi="Consolas" w:cs="Consolas"/>
+          <w:color w:val="808080"/>
+          <w:sz w:val="19"/>
+          <w:szCs w:val="19"/>
+        </w:rPr>
+        <w:t>.</w:t>
+      </w:r>
+      <w:r>
+        <w:rPr>
+          <w:rFonts w:ascii="Consolas" w:hAnsi="Consolas" w:cs="Consolas"/>
+          <w:color w:val="000000"/>
+          <w:sz w:val="19"/>
+          <w:szCs w:val="19"/>
+        </w:rPr>
+        <w:t>discount</w:t>
+      </w:r>
+      <w:r>
+        <w:rPr>
+          <w:rFonts w:ascii="Consolas" w:hAnsi="Consolas" w:cs="Consolas"/>
+          <w:color w:val="808080"/>
+          <w:sz w:val="19"/>
+          <w:szCs w:val="19"/>
+        </w:rPr>
+        <w:t>))</w:t>
+      </w:r>
+      <w:r>
+        <w:rPr>
+          <w:rFonts w:ascii="Consolas" w:hAnsi="Consolas" w:cs="Consolas"/>
+          <w:color w:val="000000"/>
+          <w:sz w:val="19"/>
+          <w:szCs w:val="19"/>
+        </w:rPr>
+        <w:t xml:space="preserve"> </w:t>
+      </w:r>
+      <w:r>
+        <w:rPr>
+          <w:rFonts w:ascii="Consolas" w:hAnsi="Consolas" w:cs="Consolas"/>
+          <w:color w:val="808080"/>
+          <w:sz w:val="19"/>
+          <w:szCs w:val="19"/>
+        </w:rPr>
+        <w:t>&gt;</w:t>
+      </w:r>
+      <w:r>
+        <w:rPr>
+          <w:rFonts w:ascii="Consolas" w:hAnsi="Consolas" w:cs="Consolas"/>
+          <w:color w:val="000000"/>
+          <w:sz w:val="19"/>
+          <w:szCs w:val="19"/>
+        </w:rPr>
+        <w:t xml:space="preserve"> 10000</w:t>
+      </w:r>
+    </w:p>
+    <w:p>
+      <w:pPr>
+        <w:rPr>
+          <w:rFonts w:ascii="Consolas" w:hAnsi="Consolas" w:cs="Consolas"/>
+          <w:color w:val="808080"/>
+          <w:sz w:val="19"/>
+          <w:szCs w:val="19"/>
+        </w:rPr>
+      </w:pPr>
+      <w:r>
+        <w:rPr>
+          <w:rFonts w:ascii="Consolas" w:hAnsi="Consolas" w:cs="Consolas"/>
+          <w:color w:val="0000FF"/>
+          <w:sz w:val="19"/>
+          <w:szCs w:val="19"/>
+        </w:rPr>
+        <w:t>ORDER</w:t>
+      </w:r>
+      <w:r>
+        <w:rPr>
+          <w:rFonts w:ascii="Consolas" w:hAnsi="Consolas" w:cs="Consolas"/>
+          <w:color w:val="000000"/>
+          <w:sz w:val="19"/>
+          <w:szCs w:val="19"/>
+        </w:rPr>
+        <w:t xml:space="preserve"> </w:t>
+      </w:r>
+      <w:r>
+        <w:rPr>
+          <w:rFonts w:ascii="Consolas" w:hAnsi="Consolas" w:cs="Consolas"/>
+          <w:color w:val="0000FF"/>
+          <w:sz w:val="19"/>
+          <w:szCs w:val="19"/>
+        </w:rPr>
+        <w:t>BY</w:t>
+      </w:r>
+      <w:r>
+        <w:rPr>
+          <w:rFonts w:ascii="Consolas" w:hAnsi="Consolas" w:cs="Consolas"/>
+          <w:color w:val="000000"/>
+          <w:sz w:val="19"/>
+          <w:szCs w:val="19"/>
+        </w:rPr>
+        <w:t xml:space="preserve"> "Sales Total" </w:t>
+      </w:r>
+      <w:r>
+        <w:rPr>
+          <w:rFonts w:ascii="Consolas" w:hAnsi="Consolas" w:cs="Consolas"/>
+          <w:color w:val="0000FF"/>
+          <w:sz w:val="19"/>
+          <w:szCs w:val="19"/>
+        </w:rPr>
+        <w:t>DESC</w:t>
+      </w:r>
+      <w:r>
+        <w:rPr>
+          <w:rFonts w:ascii="Consolas" w:hAnsi="Consolas" w:cs="Consolas"/>
+          <w:color w:val="808080"/>
+          <w:sz w:val="19"/>
+          <w:szCs w:val="19"/>
+        </w:rPr>
+        <w:t>;</w:t>
+      </w:r>
+    </w:p>
+    <w:p>
+      <w:pPr>
+        <w:rPr>
+          <w:rFonts w:ascii="Consolas" w:hAnsi="Consolas" w:cs="Consolas"/>
+          <w:color w:val="808080"/>
+          <w:sz w:val="19"/>
+          <w:szCs w:val="19"/>
+        </w:rPr>
+      </w:pPr>
       <w:r>
         <w:rPr>
           <w:noProof/>
         </w:rPr>
         <w:lastRenderedPageBreak/>
+        <w:drawing>
+          <wp:inline distT="0" distB="0" distL="0" distR="0" wp14:anchorId="2BD1F403" wp14:editId="04C6C3C8">
+            <wp:extent cx="6645910" cy="2800350"/>
+            <wp:effectExtent l="0" t="0" r="2540" b="0"/>
+            <wp:docPr id="16" name="Picture 16"/>
+            <wp:cNvGraphicFramePr>
+              <a:graphicFrameLocks xmlns:a="http://schemas.openxmlformats.org/drawingml/2006/main" noChangeAspect="1"/>
+            </wp:cNvGraphicFramePr>
+            <a:graphic xmlns:a="http://schemas.openxmlformats.org/drawingml/2006/main">
+              <a:graphicData uri="http://schemas.openxmlformats.org/drawingml/2006/picture">
+                <pic:pic xmlns:pic="http://schemas.openxmlformats.org/drawingml/2006/picture">
+                  <pic:nvPicPr>
+                    <pic:cNvPr id="1" name=""/>
+                    <pic:cNvPicPr/>
+                  </pic:nvPicPr>
+                  <pic:blipFill>
+                    <a:blip r:embed="rId21"/>
+                    <a:stretch>
+                      <a:fillRect/>
+                    </a:stretch>
+                  </pic:blipFill>
+                  <pic:spPr>
+                    <a:xfrm>
+                      <a:off x="0" y="0"/>
+                      <a:ext cx="6645910" cy="2800350"/>
+                    </a:xfrm>
+                    <a:prstGeom prst="rect">
+                      <a:avLst/>
+                    </a:prstGeom>
+                  </pic:spPr>
+                </pic:pic>
+              </a:graphicData>
+            </a:graphic>
+          </wp:inline>
+        </w:drawing>
+      </w:r>
+      <w:bookmarkStart w:id="1" w:name="_GoBack"/>
+      <w:bookmarkEnd w:id="1"/>
+    </w:p>
+    <w:p>
+      <w:r>
+        <w:rPr>
+          <w:noProof/>
+        </w:rPr>
         <w:drawing>
           <wp:inline distT="0" distB="0" distL="0" distR="0" wp14:anchorId="0CD52336" wp14:editId="60F78E94">
             <wp:extent cx="4572000" cy="2743200"/>
@@ -9981,7 +11088,7 @@
             <wp:cNvGraphicFramePr/>
             <a:graphic xmlns:a="http://schemas.openxmlformats.org/drawingml/2006/main">
               <a:graphicData uri="http://schemas.openxmlformats.org/drawingml/2006/chart">
-                <c:chart xmlns:c="http://schemas.openxmlformats.org/drawingml/2006/chart" xmlns:r="http://schemas.openxmlformats.org/officeDocument/2006/relationships" r:id="rId21"/>
+                <c:chart xmlns:c="http://schemas.openxmlformats.org/drawingml/2006/chart" xmlns:r="http://schemas.openxmlformats.org/officeDocument/2006/relationships" r:id="rId22"/>
               </a:graphicData>
             </a:graphic>
           </wp:inline>
@@ -10779,646 +11886,6 @@
             <wp:extent cx="6645910" cy="4703445"/>
             <wp:effectExtent l="0" t="0" r="2540" b="1905"/>
             <wp:docPr id="4" name="Picture 4"/>
-            <wp:cNvGraphicFramePr>
-              <a:graphicFrameLocks xmlns:a="http://schemas.openxmlformats.org/drawingml/2006/main" noChangeAspect="1"/>
-            </wp:cNvGraphicFramePr>
-            <a:graphic xmlns:a="http://schemas.openxmlformats.org/drawingml/2006/main">
-              <a:graphicData uri="http://schemas.openxmlformats.org/drawingml/2006/picture">
-                <pic:pic xmlns:pic="http://schemas.openxmlformats.org/drawingml/2006/picture">
-                  <pic:nvPicPr>
-                    <pic:cNvPr id="1" name=""/>
-                    <pic:cNvPicPr/>
-                  </pic:nvPicPr>
-                  <pic:blipFill>
-                    <a:blip r:embed="rId22"/>
-                    <a:stretch>
-                      <a:fillRect/>
-                    </a:stretch>
-                  </pic:blipFill>
-                  <pic:spPr>
-                    <a:xfrm>
-                      <a:off x="0" y="0"/>
-                      <a:ext cx="6645910" cy="4703445"/>
-                    </a:xfrm>
-                    <a:prstGeom prst="rect">
-                      <a:avLst/>
-                    </a:prstGeom>
-                  </pic:spPr>
-                </pic:pic>
-              </a:graphicData>
-            </a:graphic>
-          </wp:inline>
-        </w:drawing>
-      </w:r>
-    </w:p>
-    <w:p>
-      <w:r>
-        <w:t xml:space="preserve">3.4 </w:t>
-      </w:r>
-      <w:r>
-        <w:t>Plot the Average Ship Time by month for all data in the Orders Table</w:t>
-      </w:r>
-      <w:r>
-        <w:t xml:space="preserve"> using a line chart as below</w:t>
-      </w:r>
-      <w:r>
-        <w:t>. (10 Marks)</w:t>
-      </w:r>
-    </w:p>
-    <w:p>
-      <w:pPr>
-        <w:autoSpaceDE w:val="0"/>
-        <w:autoSpaceDN w:val="0"/>
-        <w:adjustRightInd w:val="0"/>
-        <w:spacing w:after="0" w:line="240" w:lineRule="auto"/>
-        <w:rPr>
-          <w:rFonts w:ascii="Consolas" w:hAnsi="Consolas" w:cs="Consolas"/>
-          <w:color w:val="000000"/>
-          <w:sz w:val="19"/>
-          <w:szCs w:val="19"/>
-        </w:rPr>
-      </w:pPr>
-      <w:r>
-        <w:rPr>
-          <w:rFonts w:ascii="Consolas" w:hAnsi="Consolas" w:cs="Consolas"/>
-          <w:color w:val="0000FF"/>
-          <w:sz w:val="19"/>
-          <w:szCs w:val="19"/>
-        </w:rPr>
-        <w:t>SELECT</w:t>
-      </w:r>
-      <w:r>
-        <w:rPr>
-          <w:rFonts w:ascii="Consolas" w:hAnsi="Consolas" w:cs="Consolas"/>
-          <w:color w:val="000000"/>
-          <w:sz w:val="19"/>
-          <w:szCs w:val="19"/>
-        </w:rPr>
-        <w:t xml:space="preserve"> </w:t>
-      </w:r>
-    </w:p>
-    <w:p>
-      <w:pPr>
-        <w:autoSpaceDE w:val="0"/>
-        <w:autoSpaceDN w:val="0"/>
-        <w:adjustRightInd w:val="0"/>
-        <w:spacing w:after="0" w:line="240" w:lineRule="auto"/>
-        <w:rPr>
-          <w:rFonts w:ascii="Consolas" w:hAnsi="Consolas" w:cs="Consolas"/>
-          <w:color w:val="000000"/>
-          <w:sz w:val="19"/>
-          <w:szCs w:val="19"/>
-        </w:rPr>
-      </w:pPr>
-      <w:r>
-        <w:rPr>
-          <w:rFonts w:ascii="Consolas" w:hAnsi="Consolas" w:cs="Consolas"/>
-          <w:color w:val="FF00FF"/>
-          <w:sz w:val="19"/>
-          <w:szCs w:val="19"/>
-        </w:rPr>
-        <w:t>CONCAT</w:t>
-      </w:r>
-      <w:r>
-        <w:rPr>
-          <w:rFonts w:ascii="Consolas" w:hAnsi="Consolas" w:cs="Consolas"/>
-          <w:color w:val="808080"/>
-          <w:sz w:val="19"/>
-          <w:szCs w:val="19"/>
-        </w:rPr>
-        <w:t>(</w:t>
-      </w:r>
-      <w:r>
-        <w:rPr>
-          <w:rFonts w:ascii="Consolas" w:hAnsi="Consolas" w:cs="Consolas"/>
-          <w:color w:val="FF00FF"/>
-          <w:sz w:val="19"/>
-          <w:szCs w:val="19"/>
-        </w:rPr>
-        <w:t>MONTH</w:t>
-      </w:r>
-      <w:r>
-        <w:rPr>
-          <w:rFonts w:ascii="Consolas" w:hAnsi="Consolas" w:cs="Consolas"/>
-          <w:color w:val="808080"/>
-          <w:sz w:val="19"/>
-          <w:szCs w:val="19"/>
-        </w:rPr>
-        <w:t>(</w:t>
-      </w:r>
-      <w:proofErr w:type="spellStart"/>
-      <w:r>
-        <w:rPr>
-          <w:rFonts w:ascii="Consolas" w:hAnsi="Consolas" w:cs="Consolas"/>
-          <w:color w:val="000000"/>
-          <w:sz w:val="19"/>
-          <w:szCs w:val="19"/>
-        </w:rPr>
-        <w:t>OrderDate</w:t>
-      </w:r>
-      <w:proofErr w:type="spellEnd"/>
-      <w:r>
-        <w:rPr>
-          <w:rFonts w:ascii="Consolas" w:hAnsi="Consolas" w:cs="Consolas"/>
-          <w:color w:val="808080"/>
-          <w:sz w:val="19"/>
-          <w:szCs w:val="19"/>
-        </w:rPr>
-        <w:t>),</w:t>
-      </w:r>
-      <w:r>
-        <w:rPr>
-          <w:rFonts w:ascii="Consolas" w:hAnsi="Consolas" w:cs="Consolas"/>
-          <w:color w:val="000000"/>
-          <w:sz w:val="19"/>
-          <w:szCs w:val="19"/>
-        </w:rPr>
-        <w:t xml:space="preserve"> </w:t>
-      </w:r>
-      <w:r>
-        <w:rPr>
-          <w:rFonts w:ascii="Consolas" w:hAnsi="Consolas" w:cs="Consolas"/>
-          <w:color w:val="FF0000"/>
-          <w:sz w:val="19"/>
-          <w:szCs w:val="19"/>
-        </w:rPr>
-        <w:t>' '</w:t>
-      </w:r>
-      <w:r>
-        <w:rPr>
-          <w:rFonts w:ascii="Consolas" w:hAnsi="Consolas" w:cs="Consolas"/>
-          <w:color w:val="808080"/>
-          <w:sz w:val="19"/>
-          <w:szCs w:val="19"/>
-        </w:rPr>
-        <w:t>,</w:t>
-      </w:r>
-      <w:r>
-        <w:rPr>
-          <w:rFonts w:ascii="Consolas" w:hAnsi="Consolas" w:cs="Consolas"/>
-          <w:color w:val="000000"/>
-          <w:sz w:val="19"/>
-          <w:szCs w:val="19"/>
-        </w:rPr>
-        <w:t xml:space="preserve"> </w:t>
-      </w:r>
-      <w:r>
-        <w:rPr>
-          <w:rFonts w:ascii="Consolas" w:hAnsi="Consolas" w:cs="Consolas"/>
-          <w:color w:val="FF00FF"/>
-          <w:sz w:val="19"/>
-          <w:szCs w:val="19"/>
-        </w:rPr>
-        <w:t>YEAR</w:t>
-      </w:r>
-      <w:r>
-        <w:rPr>
-          <w:rFonts w:ascii="Consolas" w:hAnsi="Consolas" w:cs="Consolas"/>
-          <w:color w:val="808080"/>
-          <w:sz w:val="19"/>
-          <w:szCs w:val="19"/>
-        </w:rPr>
-        <w:t>(</w:t>
-      </w:r>
-      <w:proofErr w:type="spellStart"/>
-      <w:r>
-        <w:rPr>
-          <w:rFonts w:ascii="Consolas" w:hAnsi="Consolas" w:cs="Consolas"/>
-          <w:color w:val="000000"/>
-          <w:sz w:val="19"/>
-          <w:szCs w:val="19"/>
-        </w:rPr>
-        <w:t>OrderDate</w:t>
-      </w:r>
-      <w:proofErr w:type="spellEnd"/>
-      <w:r>
-        <w:rPr>
-          <w:rFonts w:ascii="Consolas" w:hAnsi="Consolas" w:cs="Consolas"/>
-          <w:color w:val="808080"/>
-          <w:sz w:val="19"/>
-          <w:szCs w:val="19"/>
-        </w:rPr>
-        <w:t>))</w:t>
-      </w:r>
-      <w:r>
-        <w:rPr>
-          <w:rFonts w:ascii="Consolas" w:hAnsi="Consolas" w:cs="Consolas"/>
-          <w:color w:val="000000"/>
-          <w:sz w:val="19"/>
-          <w:szCs w:val="19"/>
-        </w:rPr>
-        <w:t xml:space="preserve"> </w:t>
-      </w:r>
-      <w:r>
-        <w:rPr>
-          <w:rFonts w:ascii="Consolas" w:hAnsi="Consolas" w:cs="Consolas"/>
-          <w:color w:val="0000FF"/>
-          <w:sz w:val="19"/>
-          <w:szCs w:val="19"/>
-        </w:rPr>
-        <w:t>AS</w:t>
-      </w:r>
-      <w:r>
-        <w:rPr>
-          <w:rFonts w:ascii="Consolas" w:hAnsi="Consolas" w:cs="Consolas"/>
-          <w:color w:val="000000"/>
-          <w:sz w:val="19"/>
-          <w:szCs w:val="19"/>
-        </w:rPr>
-        <w:t xml:space="preserve"> "Order Date"</w:t>
-      </w:r>
-      <w:r>
-        <w:rPr>
-          <w:rFonts w:ascii="Consolas" w:hAnsi="Consolas" w:cs="Consolas"/>
-          <w:color w:val="808080"/>
-          <w:sz w:val="19"/>
-          <w:szCs w:val="19"/>
-        </w:rPr>
-        <w:t>,</w:t>
-      </w:r>
-    </w:p>
-    <w:p>
-      <w:pPr>
-        <w:autoSpaceDE w:val="0"/>
-        <w:autoSpaceDN w:val="0"/>
-        <w:adjustRightInd w:val="0"/>
-        <w:spacing w:after="0" w:line="240" w:lineRule="auto"/>
-        <w:rPr>
-          <w:rFonts w:ascii="Consolas" w:hAnsi="Consolas" w:cs="Consolas"/>
-          <w:color w:val="000000"/>
-          <w:sz w:val="19"/>
-          <w:szCs w:val="19"/>
-        </w:rPr>
-      </w:pPr>
-      <w:proofErr w:type="gramStart"/>
-      <w:r>
-        <w:rPr>
-          <w:rFonts w:ascii="Consolas" w:hAnsi="Consolas" w:cs="Consolas"/>
-          <w:color w:val="FF00FF"/>
-          <w:sz w:val="19"/>
-          <w:szCs w:val="19"/>
-        </w:rPr>
-        <w:t>AVG</w:t>
-      </w:r>
-      <w:r>
-        <w:rPr>
-          <w:rFonts w:ascii="Consolas" w:hAnsi="Consolas" w:cs="Consolas"/>
-          <w:color w:val="808080"/>
-          <w:sz w:val="19"/>
-          <w:szCs w:val="19"/>
-        </w:rPr>
-        <w:t>(</w:t>
-      </w:r>
-      <w:proofErr w:type="gramEnd"/>
-      <w:r>
-        <w:rPr>
-          <w:rFonts w:ascii="Consolas" w:hAnsi="Consolas" w:cs="Consolas"/>
-          <w:color w:val="FF00FF"/>
-          <w:sz w:val="19"/>
-          <w:szCs w:val="19"/>
-        </w:rPr>
-        <w:t>DATEDIFF</w:t>
-      </w:r>
-      <w:r>
-        <w:rPr>
-          <w:rFonts w:ascii="Consolas" w:hAnsi="Consolas" w:cs="Consolas"/>
-          <w:color w:val="808080"/>
-          <w:sz w:val="19"/>
-          <w:szCs w:val="19"/>
-        </w:rPr>
-        <w:t>(</w:t>
-      </w:r>
-      <w:r>
-        <w:rPr>
-          <w:rFonts w:ascii="Consolas" w:hAnsi="Consolas" w:cs="Consolas"/>
-          <w:color w:val="FF00FF"/>
-          <w:sz w:val="19"/>
-          <w:szCs w:val="19"/>
-        </w:rPr>
-        <w:t>DAY</w:t>
-      </w:r>
-      <w:r>
-        <w:rPr>
-          <w:rFonts w:ascii="Consolas" w:hAnsi="Consolas" w:cs="Consolas"/>
-          <w:color w:val="808080"/>
-          <w:sz w:val="19"/>
-          <w:szCs w:val="19"/>
-        </w:rPr>
-        <w:t>,</w:t>
-      </w:r>
-      <w:r>
-        <w:rPr>
-          <w:rFonts w:ascii="Consolas" w:hAnsi="Consolas" w:cs="Consolas"/>
-          <w:color w:val="000000"/>
-          <w:sz w:val="19"/>
-          <w:szCs w:val="19"/>
-        </w:rPr>
-        <w:t xml:space="preserve"> </w:t>
-      </w:r>
-      <w:proofErr w:type="spellStart"/>
-      <w:r>
-        <w:rPr>
-          <w:rFonts w:ascii="Consolas" w:hAnsi="Consolas" w:cs="Consolas"/>
-          <w:color w:val="000000"/>
-          <w:sz w:val="19"/>
-          <w:szCs w:val="19"/>
-        </w:rPr>
-        <w:t>OrderDate</w:t>
-      </w:r>
-      <w:proofErr w:type="spellEnd"/>
-      <w:r>
-        <w:rPr>
-          <w:rFonts w:ascii="Consolas" w:hAnsi="Consolas" w:cs="Consolas"/>
-          <w:color w:val="808080"/>
-          <w:sz w:val="19"/>
-          <w:szCs w:val="19"/>
-        </w:rPr>
-        <w:t>,</w:t>
-      </w:r>
-      <w:r>
-        <w:rPr>
-          <w:rFonts w:ascii="Consolas" w:hAnsi="Consolas" w:cs="Consolas"/>
-          <w:color w:val="000000"/>
-          <w:sz w:val="19"/>
-          <w:szCs w:val="19"/>
-        </w:rPr>
-        <w:t xml:space="preserve"> </w:t>
-      </w:r>
-      <w:proofErr w:type="spellStart"/>
-      <w:r>
-        <w:rPr>
-          <w:rFonts w:ascii="Consolas" w:hAnsi="Consolas" w:cs="Consolas"/>
-          <w:color w:val="000000"/>
-          <w:sz w:val="19"/>
-          <w:szCs w:val="19"/>
-        </w:rPr>
-        <w:t>ShippedDate</w:t>
-      </w:r>
-      <w:proofErr w:type="spellEnd"/>
-      <w:r>
-        <w:rPr>
-          <w:rFonts w:ascii="Consolas" w:hAnsi="Consolas" w:cs="Consolas"/>
-          <w:color w:val="808080"/>
-          <w:sz w:val="19"/>
-          <w:szCs w:val="19"/>
-        </w:rPr>
-        <w:t>))</w:t>
-      </w:r>
-      <w:r>
-        <w:rPr>
-          <w:rFonts w:ascii="Consolas" w:hAnsi="Consolas" w:cs="Consolas"/>
-          <w:color w:val="000000"/>
-          <w:sz w:val="19"/>
-          <w:szCs w:val="19"/>
-        </w:rPr>
-        <w:t xml:space="preserve"> </w:t>
-      </w:r>
-      <w:r>
-        <w:rPr>
-          <w:rFonts w:ascii="Consolas" w:hAnsi="Consolas" w:cs="Consolas"/>
-          <w:color w:val="0000FF"/>
-          <w:sz w:val="19"/>
-          <w:szCs w:val="19"/>
-        </w:rPr>
-        <w:t>AS</w:t>
-      </w:r>
-      <w:r>
-        <w:rPr>
-          <w:rFonts w:ascii="Consolas" w:hAnsi="Consolas" w:cs="Consolas"/>
-          <w:color w:val="000000"/>
-          <w:sz w:val="19"/>
-          <w:szCs w:val="19"/>
-        </w:rPr>
-        <w:t xml:space="preserve"> "Average Shipping Time"</w:t>
-      </w:r>
-    </w:p>
-    <w:p>
-      <w:pPr>
-        <w:autoSpaceDE w:val="0"/>
-        <w:autoSpaceDN w:val="0"/>
-        <w:adjustRightInd w:val="0"/>
-        <w:spacing w:after="0" w:line="240" w:lineRule="auto"/>
-        <w:rPr>
-          <w:rFonts w:ascii="Consolas" w:hAnsi="Consolas" w:cs="Consolas"/>
-          <w:color w:val="000000"/>
-          <w:sz w:val="19"/>
-          <w:szCs w:val="19"/>
-        </w:rPr>
-      </w:pPr>
-      <w:r>
-        <w:rPr>
-          <w:rFonts w:ascii="Consolas" w:hAnsi="Consolas" w:cs="Consolas"/>
-          <w:color w:val="0000FF"/>
-          <w:sz w:val="19"/>
-          <w:szCs w:val="19"/>
-        </w:rPr>
-        <w:t>FROM</w:t>
-      </w:r>
-      <w:r>
-        <w:rPr>
-          <w:rFonts w:ascii="Consolas" w:hAnsi="Consolas" w:cs="Consolas"/>
-          <w:color w:val="000000"/>
-          <w:sz w:val="19"/>
-          <w:szCs w:val="19"/>
-        </w:rPr>
-        <w:t xml:space="preserve"> Orders</w:t>
-      </w:r>
-    </w:p>
-    <w:p>
-      <w:pPr>
-        <w:rPr>
-          <w:rFonts w:ascii="Consolas" w:hAnsi="Consolas" w:cs="Consolas"/>
-          <w:color w:val="808080"/>
-          <w:sz w:val="19"/>
-          <w:szCs w:val="19"/>
-        </w:rPr>
-      </w:pPr>
-      <w:r>
-        <w:rPr>
-          <w:rFonts w:ascii="Consolas" w:hAnsi="Consolas" w:cs="Consolas"/>
-          <w:color w:val="0000FF"/>
-          <w:sz w:val="19"/>
-          <w:szCs w:val="19"/>
-        </w:rPr>
-        <w:t>GROUP</w:t>
-      </w:r>
-      <w:r>
-        <w:rPr>
-          <w:rFonts w:ascii="Consolas" w:hAnsi="Consolas" w:cs="Consolas"/>
-          <w:color w:val="000000"/>
-          <w:sz w:val="19"/>
-          <w:szCs w:val="19"/>
-        </w:rPr>
-        <w:t xml:space="preserve"> </w:t>
-      </w:r>
-      <w:r>
-        <w:rPr>
-          <w:rFonts w:ascii="Consolas" w:hAnsi="Consolas" w:cs="Consolas"/>
-          <w:color w:val="0000FF"/>
-          <w:sz w:val="19"/>
-          <w:szCs w:val="19"/>
-        </w:rPr>
-        <w:t>BY</w:t>
-      </w:r>
-      <w:r>
-        <w:rPr>
-          <w:rFonts w:ascii="Consolas" w:hAnsi="Consolas" w:cs="Consolas"/>
-          <w:color w:val="000000"/>
-          <w:sz w:val="19"/>
-          <w:szCs w:val="19"/>
-        </w:rPr>
-        <w:t xml:space="preserve"> </w:t>
-      </w:r>
-      <w:r>
-        <w:rPr>
-          <w:rFonts w:ascii="Consolas" w:hAnsi="Consolas" w:cs="Consolas"/>
-          <w:color w:val="FF00FF"/>
-          <w:sz w:val="19"/>
-          <w:szCs w:val="19"/>
-        </w:rPr>
-        <w:t>CONCAT</w:t>
-      </w:r>
-      <w:r>
-        <w:rPr>
-          <w:rFonts w:ascii="Consolas" w:hAnsi="Consolas" w:cs="Consolas"/>
-          <w:color w:val="808080"/>
-          <w:sz w:val="19"/>
-          <w:szCs w:val="19"/>
-        </w:rPr>
-        <w:t>(</w:t>
-      </w:r>
-      <w:r>
-        <w:rPr>
-          <w:rFonts w:ascii="Consolas" w:hAnsi="Consolas" w:cs="Consolas"/>
-          <w:color w:val="FF00FF"/>
-          <w:sz w:val="19"/>
-          <w:szCs w:val="19"/>
-        </w:rPr>
-        <w:t>MONTH</w:t>
-      </w:r>
-      <w:r>
-        <w:rPr>
-          <w:rFonts w:ascii="Consolas" w:hAnsi="Consolas" w:cs="Consolas"/>
-          <w:color w:val="808080"/>
-          <w:sz w:val="19"/>
-          <w:szCs w:val="19"/>
-        </w:rPr>
-        <w:t>(</w:t>
-      </w:r>
-      <w:proofErr w:type="spellStart"/>
-      <w:r>
-        <w:rPr>
-          <w:rFonts w:ascii="Consolas" w:hAnsi="Consolas" w:cs="Consolas"/>
-          <w:color w:val="000000"/>
-          <w:sz w:val="19"/>
-          <w:szCs w:val="19"/>
-        </w:rPr>
-        <w:t>OrderDate</w:t>
-      </w:r>
-      <w:proofErr w:type="spellEnd"/>
-      <w:r>
-        <w:rPr>
-          <w:rFonts w:ascii="Consolas" w:hAnsi="Consolas" w:cs="Consolas"/>
-          <w:color w:val="808080"/>
-          <w:sz w:val="19"/>
-          <w:szCs w:val="19"/>
-        </w:rPr>
-        <w:t>),</w:t>
-      </w:r>
-      <w:r>
-        <w:rPr>
-          <w:rFonts w:ascii="Consolas" w:hAnsi="Consolas" w:cs="Consolas"/>
-          <w:color w:val="000000"/>
-          <w:sz w:val="19"/>
-          <w:szCs w:val="19"/>
-        </w:rPr>
-        <w:t xml:space="preserve"> </w:t>
-      </w:r>
-      <w:r>
-        <w:rPr>
-          <w:rFonts w:ascii="Consolas" w:hAnsi="Consolas" w:cs="Consolas"/>
-          <w:color w:val="FF0000"/>
-          <w:sz w:val="19"/>
-          <w:szCs w:val="19"/>
-        </w:rPr>
-        <w:t>' '</w:t>
-      </w:r>
-      <w:r>
-        <w:rPr>
-          <w:rFonts w:ascii="Consolas" w:hAnsi="Consolas" w:cs="Consolas"/>
-          <w:color w:val="808080"/>
-          <w:sz w:val="19"/>
-          <w:szCs w:val="19"/>
-        </w:rPr>
-        <w:t>,</w:t>
-      </w:r>
-      <w:r>
-        <w:rPr>
-          <w:rFonts w:ascii="Consolas" w:hAnsi="Consolas" w:cs="Consolas"/>
-          <w:color w:val="000000"/>
-          <w:sz w:val="19"/>
-          <w:szCs w:val="19"/>
-        </w:rPr>
-        <w:t xml:space="preserve"> </w:t>
-      </w:r>
-      <w:r>
-        <w:rPr>
-          <w:rFonts w:ascii="Consolas" w:hAnsi="Consolas" w:cs="Consolas"/>
-          <w:color w:val="FF00FF"/>
-          <w:sz w:val="19"/>
-          <w:szCs w:val="19"/>
-        </w:rPr>
-        <w:t>YEAR</w:t>
-      </w:r>
-      <w:r>
-        <w:rPr>
-          <w:rFonts w:ascii="Consolas" w:hAnsi="Consolas" w:cs="Consolas"/>
-          <w:color w:val="808080"/>
-          <w:sz w:val="19"/>
-          <w:szCs w:val="19"/>
-        </w:rPr>
-        <w:t>(</w:t>
-      </w:r>
-      <w:proofErr w:type="spellStart"/>
-      <w:r>
-        <w:rPr>
-          <w:rFonts w:ascii="Consolas" w:hAnsi="Consolas" w:cs="Consolas"/>
-          <w:color w:val="000000"/>
-          <w:sz w:val="19"/>
-          <w:szCs w:val="19"/>
-        </w:rPr>
-        <w:t>OrderDate</w:t>
-      </w:r>
-      <w:proofErr w:type="spellEnd"/>
-      <w:r>
-        <w:rPr>
-          <w:rFonts w:ascii="Consolas" w:hAnsi="Consolas" w:cs="Consolas"/>
-          <w:color w:val="808080"/>
-          <w:sz w:val="19"/>
-          <w:szCs w:val="19"/>
-        </w:rPr>
-        <w:t>));</w:t>
-      </w:r>
-    </w:p>
-    <w:p>
-      <w:pPr>
-        <w:rPr>
-          <w:rFonts w:ascii="Consolas" w:hAnsi="Consolas" w:cs="Consolas"/>
-          <w:color w:val="808080"/>
-          <w:sz w:val="19"/>
-          <w:szCs w:val="19"/>
-        </w:rPr>
-      </w:pPr>
-      <w:r>
-        <w:rPr>
-          <w:noProof/>
-        </w:rPr>
-        <w:lastRenderedPageBreak/>
-        <w:drawing>
-          <wp:inline distT="0" distB="0" distL="0" distR="0" wp14:anchorId="001014DA" wp14:editId="03FCAB5E">
-            <wp:extent cx="5838825" cy="5286375"/>
-            <wp:effectExtent l="0" t="0" r="9525" b="9525"/>
-            <wp:docPr id="6" name="Picture 6"/>
             <wp:cNvGraphicFramePr>
               <a:graphicFrameLocks xmlns:a="http://schemas.openxmlformats.org/drawingml/2006/main" noChangeAspect="1"/>
             </wp:cNvGraphicFramePr>
@@ -11438,7 +11905,7 @@
                   <pic:spPr>
                     <a:xfrm>
                       <a:off x="0" y="0"/>
-                      <a:ext cx="5838825" cy="5286375"/>
+                      <a:ext cx="6645910" cy="4703445"/>
                     </a:xfrm>
                     <a:prstGeom prst="rect">
                       <a:avLst/>
@@ -11452,26 +11919,613 @@
       </w:r>
     </w:p>
     <w:p>
-      <w:pPr>
-        <w:rPr>
-          <w:rFonts w:ascii="Consolas" w:hAnsi="Consolas" w:cs="Consolas"/>
-          <w:color w:val="808080"/>
-          <w:sz w:val="19"/>
-          <w:szCs w:val="19"/>
-        </w:rPr>
-      </w:pPr>
+      <w:r>
+        <w:t xml:space="preserve">3.4 </w:t>
+      </w:r>
+      <w:r>
+        <w:t>Plot the Average Ship Time by month for all data in the Orders Table</w:t>
+      </w:r>
+      <w:r>
+        <w:t xml:space="preserve"> using a line chart as below</w:t>
+      </w:r>
+      <w:r>
+        <w:t>. (10 Marks)</w:t>
+      </w:r>
     </w:p>
     <w:p>
+      <w:pPr>
+        <w:autoSpaceDE w:val="0"/>
+        <w:autoSpaceDN w:val="0"/>
+        <w:adjustRightInd w:val="0"/>
+        <w:spacing w:after="0" w:line="240" w:lineRule="auto"/>
+        <w:rPr>
+          <w:rFonts w:ascii="Consolas" w:hAnsi="Consolas" w:cs="Consolas"/>
+          <w:color w:val="000000"/>
+          <w:sz w:val="19"/>
+          <w:szCs w:val="19"/>
+        </w:rPr>
+      </w:pPr>
+      <w:r>
+        <w:rPr>
+          <w:rFonts w:ascii="Consolas" w:hAnsi="Consolas" w:cs="Consolas"/>
+          <w:color w:val="0000FF"/>
+          <w:sz w:val="19"/>
+          <w:szCs w:val="19"/>
+        </w:rPr>
+        <w:t>SELECT</w:t>
+      </w:r>
+      <w:r>
+        <w:rPr>
+          <w:rFonts w:ascii="Consolas" w:hAnsi="Consolas" w:cs="Consolas"/>
+          <w:color w:val="000000"/>
+          <w:sz w:val="19"/>
+          <w:szCs w:val="19"/>
+        </w:rPr>
+        <w:t xml:space="preserve"> </w:t>
+      </w:r>
+    </w:p>
+    <w:p>
+      <w:pPr>
+        <w:autoSpaceDE w:val="0"/>
+        <w:autoSpaceDN w:val="0"/>
+        <w:adjustRightInd w:val="0"/>
+        <w:spacing w:after="0" w:line="240" w:lineRule="auto"/>
+        <w:rPr>
+          <w:rFonts w:ascii="Consolas" w:hAnsi="Consolas" w:cs="Consolas"/>
+          <w:color w:val="000000"/>
+          <w:sz w:val="19"/>
+          <w:szCs w:val="19"/>
+        </w:rPr>
+      </w:pPr>
+      <w:r>
+        <w:rPr>
+          <w:rFonts w:ascii="Consolas" w:hAnsi="Consolas" w:cs="Consolas"/>
+          <w:color w:val="FF00FF"/>
+          <w:sz w:val="19"/>
+          <w:szCs w:val="19"/>
+        </w:rPr>
+        <w:t>CONCAT</w:t>
+      </w:r>
+      <w:r>
+        <w:rPr>
+          <w:rFonts w:ascii="Consolas" w:hAnsi="Consolas" w:cs="Consolas"/>
+          <w:color w:val="808080"/>
+          <w:sz w:val="19"/>
+          <w:szCs w:val="19"/>
+        </w:rPr>
+        <w:t>(</w:t>
+      </w:r>
+      <w:r>
+        <w:rPr>
+          <w:rFonts w:ascii="Consolas" w:hAnsi="Consolas" w:cs="Consolas"/>
+          <w:color w:val="FF00FF"/>
+          <w:sz w:val="19"/>
+          <w:szCs w:val="19"/>
+        </w:rPr>
+        <w:t>MONTH</w:t>
+      </w:r>
+      <w:r>
+        <w:rPr>
+          <w:rFonts w:ascii="Consolas" w:hAnsi="Consolas" w:cs="Consolas"/>
+          <w:color w:val="808080"/>
+          <w:sz w:val="19"/>
+          <w:szCs w:val="19"/>
+        </w:rPr>
+        <w:t>(</w:t>
+      </w:r>
+      <w:proofErr w:type="spellStart"/>
+      <w:r>
+        <w:rPr>
+          <w:rFonts w:ascii="Consolas" w:hAnsi="Consolas" w:cs="Consolas"/>
+          <w:color w:val="000000"/>
+          <w:sz w:val="19"/>
+          <w:szCs w:val="19"/>
+        </w:rPr>
+        <w:t>OrderDate</w:t>
+      </w:r>
+      <w:proofErr w:type="spellEnd"/>
+      <w:r>
+        <w:rPr>
+          <w:rFonts w:ascii="Consolas" w:hAnsi="Consolas" w:cs="Consolas"/>
+          <w:color w:val="808080"/>
+          <w:sz w:val="19"/>
+          <w:szCs w:val="19"/>
+        </w:rPr>
+        <w:t>),</w:t>
+      </w:r>
+      <w:r>
+        <w:rPr>
+          <w:rFonts w:ascii="Consolas" w:hAnsi="Consolas" w:cs="Consolas"/>
+          <w:color w:val="000000"/>
+          <w:sz w:val="19"/>
+          <w:szCs w:val="19"/>
+        </w:rPr>
+        <w:t xml:space="preserve"> </w:t>
+      </w:r>
+      <w:r>
+        <w:rPr>
+          <w:rFonts w:ascii="Consolas" w:hAnsi="Consolas" w:cs="Consolas"/>
+          <w:color w:val="FF0000"/>
+          <w:sz w:val="19"/>
+          <w:szCs w:val="19"/>
+        </w:rPr>
+        <w:t>' '</w:t>
+      </w:r>
+      <w:r>
+        <w:rPr>
+          <w:rFonts w:ascii="Consolas" w:hAnsi="Consolas" w:cs="Consolas"/>
+          <w:color w:val="808080"/>
+          <w:sz w:val="19"/>
+          <w:szCs w:val="19"/>
+        </w:rPr>
+        <w:t>,</w:t>
+      </w:r>
+      <w:r>
+        <w:rPr>
+          <w:rFonts w:ascii="Consolas" w:hAnsi="Consolas" w:cs="Consolas"/>
+          <w:color w:val="000000"/>
+          <w:sz w:val="19"/>
+          <w:szCs w:val="19"/>
+        </w:rPr>
+        <w:t xml:space="preserve"> </w:t>
+      </w:r>
+      <w:r>
+        <w:rPr>
+          <w:rFonts w:ascii="Consolas" w:hAnsi="Consolas" w:cs="Consolas"/>
+          <w:color w:val="FF00FF"/>
+          <w:sz w:val="19"/>
+          <w:szCs w:val="19"/>
+        </w:rPr>
+        <w:t>YEAR</w:t>
+      </w:r>
+      <w:r>
+        <w:rPr>
+          <w:rFonts w:ascii="Consolas" w:hAnsi="Consolas" w:cs="Consolas"/>
+          <w:color w:val="808080"/>
+          <w:sz w:val="19"/>
+          <w:szCs w:val="19"/>
+        </w:rPr>
+        <w:t>(</w:t>
+      </w:r>
+      <w:proofErr w:type="spellStart"/>
+      <w:r>
+        <w:rPr>
+          <w:rFonts w:ascii="Consolas" w:hAnsi="Consolas" w:cs="Consolas"/>
+          <w:color w:val="000000"/>
+          <w:sz w:val="19"/>
+          <w:szCs w:val="19"/>
+        </w:rPr>
+        <w:t>OrderDate</w:t>
+      </w:r>
+      <w:proofErr w:type="spellEnd"/>
+      <w:r>
+        <w:rPr>
+          <w:rFonts w:ascii="Consolas" w:hAnsi="Consolas" w:cs="Consolas"/>
+          <w:color w:val="808080"/>
+          <w:sz w:val="19"/>
+          <w:szCs w:val="19"/>
+        </w:rPr>
+        <w:t>))</w:t>
+      </w:r>
+      <w:r>
+        <w:rPr>
+          <w:rFonts w:ascii="Consolas" w:hAnsi="Consolas" w:cs="Consolas"/>
+          <w:color w:val="000000"/>
+          <w:sz w:val="19"/>
+          <w:szCs w:val="19"/>
+        </w:rPr>
+        <w:t xml:space="preserve"> </w:t>
+      </w:r>
+      <w:r>
+        <w:rPr>
+          <w:rFonts w:ascii="Consolas" w:hAnsi="Consolas" w:cs="Consolas"/>
+          <w:color w:val="0000FF"/>
+          <w:sz w:val="19"/>
+          <w:szCs w:val="19"/>
+        </w:rPr>
+        <w:t>AS</w:t>
+      </w:r>
+      <w:r>
+        <w:rPr>
+          <w:rFonts w:ascii="Consolas" w:hAnsi="Consolas" w:cs="Consolas"/>
+          <w:color w:val="000000"/>
+          <w:sz w:val="19"/>
+          <w:szCs w:val="19"/>
+        </w:rPr>
+        <w:t xml:space="preserve"> "Order Date"</w:t>
+      </w:r>
+      <w:r>
+        <w:rPr>
+          <w:rFonts w:ascii="Consolas" w:hAnsi="Consolas" w:cs="Consolas"/>
+          <w:color w:val="808080"/>
+          <w:sz w:val="19"/>
+          <w:szCs w:val="19"/>
+        </w:rPr>
+        <w:t>,</w:t>
+      </w:r>
+    </w:p>
+    <w:p>
+      <w:pPr>
+        <w:autoSpaceDE w:val="0"/>
+        <w:autoSpaceDN w:val="0"/>
+        <w:adjustRightInd w:val="0"/>
+        <w:spacing w:after="0" w:line="240" w:lineRule="auto"/>
+        <w:rPr>
+          <w:rFonts w:ascii="Consolas" w:hAnsi="Consolas" w:cs="Consolas"/>
+          <w:color w:val="000000"/>
+          <w:sz w:val="19"/>
+          <w:szCs w:val="19"/>
+        </w:rPr>
+      </w:pPr>
+      <w:proofErr w:type="gramStart"/>
+      <w:r>
+        <w:rPr>
+          <w:rFonts w:ascii="Consolas" w:hAnsi="Consolas" w:cs="Consolas"/>
+          <w:color w:val="FF00FF"/>
+          <w:sz w:val="19"/>
+          <w:szCs w:val="19"/>
+        </w:rPr>
+        <w:t>AVG</w:t>
+      </w:r>
+      <w:r>
+        <w:rPr>
+          <w:rFonts w:ascii="Consolas" w:hAnsi="Consolas" w:cs="Consolas"/>
+          <w:color w:val="808080"/>
+          <w:sz w:val="19"/>
+          <w:szCs w:val="19"/>
+        </w:rPr>
+        <w:t>(</w:t>
+      </w:r>
+      <w:proofErr w:type="gramEnd"/>
+      <w:r>
+        <w:rPr>
+          <w:rFonts w:ascii="Consolas" w:hAnsi="Consolas" w:cs="Consolas"/>
+          <w:color w:val="FF00FF"/>
+          <w:sz w:val="19"/>
+          <w:szCs w:val="19"/>
+        </w:rPr>
+        <w:t>DATEDIFF</w:t>
+      </w:r>
+      <w:r>
+        <w:rPr>
+          <w:rFonts w:ascii="Consolas" w:hAnsi="Consolas" w:cs="Consolas"/>
+          <w:color w:val="808080"/>
+          <w:sz w:val="19"/>
+          <w:szCs w:val="19"/>
+        </w:rPr>
+        <w:t>(</w:t>
+      </w:r>
+      <w:r>
+        <w:rPr>
+          <w:rFonts w:ascii="Consolas" w:hAnsi="Consolas" w:cs="Consolas"/>
+          <w:color w:val="FF00FF"/>
+          <w:sz w:val="19"/>
+          <w:szCs w:val="19"/>
+        </w:rPr>
+        <w:t>DAY</w:t>
+      </w:r>
+      <w:r>
+        <w:rPr>
+          <w:rFonts w:ascii="Consolas" w:hAnsi="Consolas" w:cs="Consolas"/>
+          <w:color w:val="808080"/>
+          <w:sz w:val="19"/>
+          <w:szCs w:val="19"/>
+        </w:rPr>
+        <w:t>,</w:t>
+      </w:r>
+      <w:r>
+        <w:rPr>
+          <w:rFonts w:ascii="Consolas" w:hAnsi="Consolas" w:cs="Consolas"/>
+          <w:color w:val="000000"/>
+          <w:sz w:val="19"/>
+          <w:szCs w:val="19"/>
+        </w:rPr>
+        <w:t xml:space="preserve"> </w:t>
+      </w:r>
+      <w:proofErr w:type="spellStart"/>
+      <w:r>
+        <w:rPr>
+          <w:rFonts w:ascii="Consolas" w:hAnsi="Consolas" w:cs="Consolas"/>
+          <w:color w:val="000000"/>
+          <w:sz w:val="19"/>
+          <w:szCs w:val="19"/>
+        </w:rPr>
+        <w:t>OrderDate</w:t>
+      </w:r>
+      <w:proofErr w:type="spellEnd"/>
+      <w:r>
+        <w:rPr>
+          <w:rFonts w:ascii="Consolas" w:hAnsi="Consolas" w:cs="Consolas"/>
+          <w:color w:val="808080"/>
+          <w:sz w:val="19"/>
+          <w:szCs w:val="19"/>
+        </w:rPr>
+        <w:t>,</w:t>
+      </w:r>
+      <w:r>
+        <w:rPr>
+          <w:rFonts w:ascii="Consolas" w:hAnsi="Consolas" w:cs="Consolas"/>
+          <w:color w:val="000000"/>
+          <w:sz w:val="19"/>
+          <w:szCs w:val="19"/>
+        </w:rPr>
+        <w:t xml:space="preserve"> </w:t>
+      </w:r>
+      <w:proofErr w:type="spellStart"/>
+      <w:r>
+        <w:rPr>
+          <w:rFonts w:ascii="Consolas" w:hAnsi="Consolas" w:cs="Consolas"/>
+          <w:color w:val="000000"/>
+          <w:sz w:val="19"/>
+          <w:szCs w:val="19"/>
+        </w:rPr>
+        <w:t>ShippedDate</w:t>
+      </w:r>
+      <w:proofErr w:type="spellEnd"/>
+      <w:r>
+        <w:rPr>
+          <w:rFonts w:ascii="Consolas" w:hAnsi="Consolas" w:cs="Consolas"/>
+          <w:color w:val="808080"/>
+          <w:sz w:val="19"/>
+          <w:szCs w:val="19"/>
+        </w:rPr>
+        <w:t>))</w:t>
+      </w:r>
+      <w:r>
+        <w:rPr>
+          <w:rFonts w:ascii="Consolas" w:hAnsi="Consolas" w:cs="Consolas"/>
+          <w:color w:val="000000"/>
+          <w:sz w:val="19"/>
+          <w:szCs w:val="19"/>
+        </w:rPr>
+        <w:t xml:space="preserve"> </w:t>
+      </w:r>
+      <w:r>
+        <w:rPr>
+          <w:rFonts w:ascii="Consolas" w:hAnsi="Consolas" w:cs="Consolas"/>
+          <w:color w:val="0000FF"/>
+          <w:sz w:val="19"/>
+          <w:szCs w:val="19"/>
+        </w:rPr>
+        <w:t>AS</w:t>
+      </w:r>
+      <w:r>
+        <w:rPr>
+          <w:rFonts w:ascii="Consolas" w:hAnsi="Consolas" w:cs="Consolas"/>
+          <w:color w:val="000000"/>
+          <w:sz w:val="19"/>
+          <w:szCs w:val="19"/>
+        </w:rPr>
+        <w:t xml:space="preserve"> "Average Shipping Time"</w:t>
+      </w:r>
+    </w:p>
+    <w:p>
+      <w:pPr>
+        <w:autoSpaceDE w:val="0"/>
+        <w:autoSpaceDN w:val="0"/>
+        <w:adjustRightInd w:val="0"/>
+        <w:spacing w:after="0" w:line="240" w:lineRule="auto"/>
+        <w:rPr>
+          <w:rFonts w:ascii="Consolas" w:hAnsi="Consolas" w:cs="Consolas"/>
+          <w:color w:val="000000"/>
+          <w:sz w:val="19"/>
+          <w:szCs w:val="19"/>
+        </w:rPr>
+      </w:pPr>
+      <w:r>
+        <w:rPr>
+          <w:rFonts w:ascii="Consolas" w:hAnsi="Consolas" w:cs="Consolas"/>
+          <w:color w:val="0000FF"/>
+          <w:sz w:val="19"/>
+          <w:szCs w:val="19"/>
+        </w:rPr>
+        <w:t>FROM</w:t>
+      </w:r>
+      <w:r>
+        <w:rPr>
+          <w:rFonts w:ascii="Consolas" w:hAnsi="Consolas" w:cs="Consolas"/>
+          <w:color w:val="000000"/>
+          <w:sz w:val="19"/>
+          <w:szCs w:val="19"/>
+        </w:rPr>
+        <w:t xml:space="preserve"> Orders</w:t>
+      </w:r>
+    </w:p>
+    <w:p>
+      <w:pPr>
+        <w:rPr>
+          <w:rFonts w:ascii="Consolas" w:hAnsi="Consolas" w:cs="Consolas"/>
+          <w:color w:val="808080"/>
+          <w:sz w:val="19"/>
+          <w:szCs w:val="19"/>
+        </w:rPr>
+      </w:pPr>
+      <w:r>
+        <w:rPr>
+          <w:rFonts w:ascii="Consolas" w:hAnsi="Consolas" w:cs="Consolas"/>
+          <w:color w:val="0000FF"/>
+          <w:sz w:val="19"/>
+          <w:szCs w:val="19"/>
+        </w:rPr>
+        <w:t>GROUP</w:t>
+      </w:r>
+      <w:r>
+        <w:rPr>
+          <w:rFonts w:ascii="Consolas" w:hAnsi="Consolas" w:cs="Consolas"/>
+          <w:color w:val="000000"/>
+          <w:sz w:val="19"/>
+          <w:szCs w:val="19"/>
+        </w:rPr>
+        <w:t xml:space="preserve"> </w:t>
+      </w:r>
+      <w:r>
+        <w:rPr>
+          <w:rFonts w:ascii="Consolas" w:hAnsi="Consolas" w:cs="Consolas"/>
+          <w:color w:val="0000FF"/>
+          <w:sz w:val="19"/>
+          <w:szCs w:val="19"/>
+        </w:rPr>
+        <w:t>BY</w:t>
+      </w:r>
+      <w:r>
+        <w:rPr>
+          <w:rFonts w:ascii="Consolas" w:hAnsi="Consolas" w:cs="Consolas"/>
+          <w:color w:val="000000"/>
+          <w:sz w:val="19"/>
+          <w:szCs w:val="19"/>
+        </w:rPr>
+        <w:t xml:space="preserve"> </w:t>
+      </w:r>
+      <w:r>
+        <w:rPr>
+          <w:rFonts w:ascii="Consolas" w:hAnsi="Consolas" w:cs="Consolas"/>
+          <w:color w:val="FF00FF"/>
+          <w:sz w:val="19"/>
+          <w:szCs w:val="19"/>
+        </w:rPr>
+        <w:t>CONCAT</w:t>
+      </w:r>
+      <w:r>
+        <w:rPr>
+          <w:rFonts w:ascii="Consolas" w:hAnsi="Consolas" w:cs="Consolas"/>
+          <w:color w:val="808080"/>
+          <w:sz w:val="19"/>
+          <w:szCs w:val="19"/>
+        </w:rPr>
+        <w:t>(</w:t>
+      </w:r>
+      <w:r>
+        <w:rPr>
+          <w:rFonts w:ascii="Consolas" w:hAnsi="Consolas" w:cs="Consolas"/>
+          <w:color w:val="FF00FF"/>
+          <w:sz w:val="19"/>
+          <w:szCs w:val="19"/>
+        </w:rPr>
+        <w:t>MONTH</w:t>
+      </w:r>
+      <w:r>
+        <w:rPr>
+          <w:rFonts w:ascii="Consolas" w:hAnsi="Consolas" w:cs="Consolas"/>
+          <w:color w:val="808080"/>
+          <w:sz w:val="19"/>
+          <w:szCs w:val="19"/>
+        </w:rPr>
+        <w:t>(</w:t>
+      </w:r>
+      <w:proofErr w:type="spellStart"/>
+      <w:r>
+        <w:rPr>
+          <w:rFonts w:ascii="Consolas" w:hAnsi="Consolas" w:cs="Consolas"/>
+          <w:color w:val="000000"/>
+          <w:sz w:val="19"/>
+          <w:szCs w:val="19"/>
+        </w:rPr>
+        <w:t>OrderDate</w:t>
+      </w:r>
+      <w:proofErr w:type="spellEnd"/>
+      <w:r>
+        <w:rPr>
+          <w:rFonts w:ascii="Consolas" w:hAnsi="Consolas" w:cs="Consolas"/>
+          <w:color w:val="808080"/>
+          <w:sz w:val="19"/>
+          <w:szCs w:val="19"/>
+        </w:rPr>
+        <w:t>),</w:t>
+      </w:r>
+      <w:r>
+        <w:rPr>
+          <w:rFonts w:ascii="Consolas" w:hAnsi="Consolas" w:cs="Consolas"/>
+          <w:color w:val="000000"/>
+          <w:sz w:val="19"/>
+          <w:szCs w:val="19"/>
+        </w:rPr>
+        <w:t xml:space="preserve"> </w:t>
+      </w:r>
+      <w:r>
+        <w:rPr>
+          <w:rFonts w:ascii="Consolas" w:hAnsi="Consolas" w:cs="Consolas"/>
+          <w:color w:val="FF0000"/>
+          <w:sz w:val="19"/>
+          <w:szCs w:val="19"/>
+        </w:rPr>
+        <w:t>' '</w:t>
+      </w:r>
+      <w:r>
+        <w:rPr>
+          <w:rFonts w:ascii="Consolas" w:hAnsi="Consolas" w:cs="Consolas"/>
+          <w:color w:val="808080"/>
+          <w:sz w:val="19"/>
+          <w:szCs w:val="19"/>
+        </w:rPr>
+        <w:t>,</w:t>
+      </w:r>
+      <w:r>
+        <w:rPr>
+          <w:rFonts w:ascii="Consolas" w:hAnsi="Consolas" w:cs="Consolas"/>
+          <w:color w:val="000000"/>
+          <w:sz w:val="19"/>
+          <w:szCs w:val="19"/>
+        </w:rPr>
+        <w:t xml:space="preserve"> </w:t>
+      </w:r>
+      <w:r>
+        <w:rPr>
+          <w:rFonts w:ascii="Consolas" w:hAnsi="Consolas" w:cs="Consolas"/>
+          <w:color w:val="FF00FF"/>
+          <w:sz w:val="19"/>
+          <w:szCs w:val="19"/>
+        </w:rPr>
+        <w:t>YEAR</w:t>
+      </w:r>
+      <w:r>
+        <w:rPr>
+          <w:rFonts w:ascii="Consolas" w:hAnsi="Consolas" w:cs="Consolas"/>
+          <w:color w:val="808080"/>
+          <w:sz w:val="19"/>
+          <w:szCs w:val="19"/>
+        </w:rPr>
+        <w:t>(</w:t>
+      </w:r>
+      <w:proofErr w:type="spellStart"/>
+      <w:r>
+        <w:rPr>
+          <w:rFonts w:ascii="Consolas" w:hAnsi="Consolas" w:cs="Consolas"/>
+          <w:color w:val="000000"/>
+          <w:sz w:val="19"/>
+          <w:szCs w:val="19"/>
+        </w:rPr>
+        <w:t>OrderDate</w:t>
+      </w:r>
+      <w:proofErr w:type="spellEnd"/>
+      <w:r>
+        <w:rPr>
+          <w:rFonts w:ascii="Consolas" w:hAnsi="Consolas" w:cs="Consolas"/>
+          <w:color w:val="808080"/>
+          <w:sz w:val="19"/>
+          <w:szCs w:val="19"/>
+        </w:rPr>
+        <w:t>));</w:t>
+      </w:r>
+    </w:p>
+    <w:p>
+      <w:pPr>
+        <w:rPr>
+          <w:rFonts w:ascii="Consolas" w:hAnsi="Consolas" w:cs="Consolas"/>
+          <w:color w:val="808080"/>
+          <w:sz w:val="19"/>
+          <w:szCs w:val="19"/>
+        </w:rPr>
+      </w:pPr>
       <w:r>
         <w:rPr>
           <w:noProof/>
         </w:rPr>
         <w:lastRenderedPageBreak/>
         <w:drawing>
-          <wp:inline distT="0" distB="0" distL="0" distR="0" wp14:anchorId="28D5840C" wp14:editId="00241E99">
-            <wp:extent cx="6645910" cy="3803650"/>
-            <wp:effectExtent l="0" t="0" r="2540" b="6350"/>
-            <wp:docPr id="3" name="Picture 3"/>
+          <wp:inline distT="0" distB="0" distL="0" distR="0" wp14:anchorId="001014DA" wp14:editId="03FCAB5E">
+            <wp:extent cx="5838825" cy="5286375"/>
+            <wp:effectExtent l="0" t="0" r="9525" b="9525"/>
+            <wp:docPr id="6" name="Picture 6"/>
             <wp:cNvGraphicFramePr>
               <a:graphicFrameLocks xmlns:a="http://schemas.openxmlformats.org/drawingml/2006/main" noChangeAspect="1"/>
             </wp:cNvGraphicFramePr>
@@ -11491,6 +12545,59 @@
                   <pic:spPr>
                     <a:xfrm>
                       <a:off x="0" y="0"/>
+                      <a:ext cx="5838825" cy="5286375"/>
+                    </a:xfrm>
+                    <a:prstGeom prst="rect">
+                      <a:avLst/>
+                    </a:prstGeom>
+                  </pic:spPr>
+                </pic:pic>
+              </a:graphicData>
+            </a:graphic>
+          </wp:inline>
+        </w:drawing>
+      </w:r>
+    </w:p>
+    <w:p>
+      <w:pPr>
+        <w:rPr>
+          <w:rFonts w:ascii="Consolas" w:hAnsi="Consolas" w:cs="Consolas"/>
+          <w:color w:val="808080"/>
+          <w:sz w:val="19"/>
+          <w:szCs w:val="19"/>
+        </w:rPr>
+      </w:pPr>
+    </w:p>
+    <w:p>
+      <w:r>
+        <w:rPr>
+          <w:noProof/>
+        </w:rPr>
+        <w:lastRenderedPageBreak/>
+        <w:drawing>
+          <wp:inline distT="0" distB="0" distL="0" distR="0" wp14:anchorId="28D5840C" wp14:editId="00241E99">
+            <wp:extent cx="6645910" cy="3803650"/>
+            <wp:effectExtent l="0" t="0" r="2540" b="6350"/>
+            <wp:docPr id="3" name="Picture 3"/>
+            <wp:cNvGraphicFramePr>
+              <a:graphicFrameLocks xmlns:a="http://schemas.openxmlformats.org/drawingml/2006/main" noChangeAspect="1"/>
+            </wp:cNvGraphicFramePr>
+            <a:graphic xmlns:a="http://schemas.openxmlformats.org/drawingml/2006/main">
+              <a:graphicData uri="http://schemas.openxmlformats.org/drawingml/2006/picture">
+                <pic:pic xmlns:pic="http://schemas.openxmlformats.org/drawingml/2006/picture">
+                  <pic:nvPicPr>
+                    <pic:cNvPr id="1" name=""/>
+                    <pic:cNvPicPr/>
+                  </pic:nvPicPr>
+                  <pic:blipFill>
+                    <a:blip r:embed="rId25"/>
+                    <a:stretch>
+                      <a:fillRect/>
+                    </a:stretch>
+                  </pic:blipFill>
+                  <pic:spPr>
+                    <a:xfrm>
+                      <a:off x="0" y="0"/>
                       <a:ext cx="6645910" cy="3803650"/>
                     </a:xfrm>
                     <a:prstGeom prst="rect">
@@ -11526,7 +12633,7 @@
             <wp:cNvGraphicFramePr/>
             <a:graphic xmlns:a="http://schemas.openxmlformats.org/drawingml/2006/main">
               <a:graphicData uri="http://schemas.openxmlformats.org/drawingml/2006/chart">
-                <c:chart xmlns:c="http://schemas.openxmlformats.org/drawingml/2006/chart" xmlns:r="http://schemas.openxmlformats.org/officeDocument/2006/relationships" r:id="rId25"/>
+                <c:chart xmlns:c="http://schemas.openxmlformats.org/drawingml/2006/chart" xmlns:r="http://schemas.openxmlformats.org/officeDocument/2006/relationships" r:id="rId26"/>
               </a:graphicData>
             </a:graphic>
           </wp:inline>
@@ -11608,8 +12715,8 @@
       </w:r>
     </w:p>
     <w:sectPr>
-      <w:headerReference w:type="default" r:id="rId26"/>
-      <w:footerReference w:type="default" r:id="rId27"/>
+      <w:headerReference w:type="default" r:id="rId27"/>
+      <w:footerReference w:type="default" r:id="rId28"/>
       <w:pgSz w:w="11906" w:h="16838"/>
       <w:pgMar w:top="720" w:right="720" w:bottom="720" w:left="720" w:header="708" w:footer="708" w:gutter="0"/>
       <w:cols w:space="708"/>
@@ -15542,7 +16649,7 @@
 </file>
 
 <file path=customXml/itemProps4.xml><?xml version="1.0" encoding="utf-8"?>
-<ds:datastoreItem xmlns:ds="http://schemas.openxmlformats.org/officeDocument/2006/customXml" ds:itemID="{4CAEA68A-F899-483F-BF28-086B14F1CA28}">
+<ds:datastoreItem xmlns:ds="http://schemas.openxmlformats.org/officeDocument/2006/customXml" ds:itemID="{45D15795-09A2-45AE-9882-031715117240}">
   <ds:schemaRefs>
     <ds:schemaRef ds:uri="http://schemas.openxmlformats.org/officeDocument/2006/bibliography"/>
   </ds:schemaRefs>

</xml_diff>